<commit_message>
Update to rails 4.0.0 final, update template
</commit_message>
<xml_diff>
--- a/lib/docx_templates/default.docx
+++ b/lib/docx_templates/default.docx
@@ -62,8 +62,10 @@
         <w:t xml:space="preserve">Email: </w:t>
       </w:r>
       <w:r>
-        <w:t>%email%</w:t>
-      </w:r>
+        <w:t>%emailAddress%</w:t>
+      </w:r>
+      <w:bookmarkStart w:id="0" w:name="_GoBack"/>
+      <w:bookmarkEnd w:id="0"/>
       <w:r>
         <w:br/>
       </w:r>
@@ -162,8 +164,6 @@
             <w:r>
               <w:t>%clientContacts.email%</w:t>
             </w:r>
-            <w:bookmarkStart w:id="0" w:name="_GoBack"/>
-            <w:bookmarkEnd w:id="0"/>
           </w:p>
         </w:tc>
       </w:tr>

</xml_diff>

<commit_message>
add big fat generate doc button, go to show client after creating
</commit_message>
<xml_diff>
--- a/lib/docx_templates/default.docx
+++ b/lib/docx_templates/default.docx
@@ -11488,7 +11488,7 @@
           <w:sz w:val="28"/>
         </w:rPr>
         <w:sectPr>
-          <w:headerReference w:type="default" r:id="rId5"/>
+          <w:headerReference w:type="default" r:id="rId7"/>
           <w:pgSz w:w="12240" w:h="15840" w:code="1"/>
           <w:pgMar w:top="720" w:right="720" w:bottom="720" w:left="720" w:header="0" w:footer="0" w:gutter="0"/>
           <w:cols w:space="720"/>
@@ -12879,6 +12879,8 @@
                 <w:b w:val="0"/>
               </w:rPr>
             </w:pPr>
+            <w:bookmarkStart w:id="0" w:name="_GoBack"/>
+            <w:bookmarkEnd w:id="0"/>
             <w:r>
               <w:rPr>
                 <w:rFonts w:asciiTheme="minorHAnsi" w:hAnsiTheme="minorHAnsi"/>
@@ -12900,7 +12902,46 @@
                 <w:rFonts w:asciiTheme="minorHAnsi" w:hAnsiTheme="minorHAnsi"/>
                 <w:b w:val="0"/>
               </w:rPr>
-              <w:t>%%</w:t>
+              <w:t>%</w:t>
+            </w:r>
+          </w:p>
+          <w:p>
+            <w:pPr>
+              <w:pStyle w:val="Heading3"/>
+              <w:rPr>
+                <w:rFonts w:asciiTheme="minorHAnsi" w:hAnsiTheme="minorHAnsi"/>
+                <w:b w:val="0"/>
+              </w:rPr>
+            </w:pPr>
+            <w:r>
+              <w:rPr>
+                <w:rFonts w:asciiTheme="minorHAnsi" w:hAnsiTheme="minorHAnsi"/>
+                <w:b w:val="0"/>
+              </w:rPr>
+              <w:t xml:space="preserve">%if </w:t>
+            </w:r>
+            <w:proofErr w:type="spellStart"/>
+            <w:r>
+              <w:rPr>
+                <w:rFonts w:asciiTheme="minorHAnsi" w:hAnsiTheme="minorHAnsi"/>
+                <w:b w:val="0"/>
+              </w:rPr>
+              <w:t>properties.description</w:t>
+            </w:r>
+            <w:proofErr w:type="spellEnd"/>
+            <w:r>
+              <w:rPr>
+                <w:rFonts w:asciiTheme="minorHAnsi" w:hAnsiTheme="minorHAnsi"/>
+                <w:b w:val="0"/>
+              </w:rPr>
+              <w:t>%</w:t>
+            </w:r>
+            <w:r>
+              <w:rPr>
+                <w:rFonts w:asciiTheme="minorHAnsi" w:hAnsiTheme="minorHAnsi"/>
+                <w:b w:val="0"/>
+              </w:rPr>
+              <w:t>%</w:t>
             </w:r>
             <w:proofErr w:type="spellStart"/>
             <w:r>
@@ -12979,10 +13020,7 @@
         </w:rPr>
       </w:pPr>
     </w:p>
-    <w:p>
-      <w:bookmarkStart w:id="0" w:name="_GoBack"/>
-      <w:bookmarkEnd w:id="0"/>
-    </w:p>
+    <w:p/>
     <w:sectPr>
       <w:pgSz w:w="12240" w:h="15840" w:code="1"/>
       <w:pgMar w:top="720" w:right="720" w:bottom="720" w:left="720" w:header="0" w:footer="0" w:gutter="0"/>
@@ -12991,6 +13029,44 @@
     </w:sectPr>
   </w:body>
 </w:document>
+</file>
+
+<file path=word/endnotes.xml><?xml version="1.0" encoding="utf-8"?>
+<w:endnotes xmlns:wpc="http://schemas.microsoft.com/office/word/2010/wordprocessingCanvas" xmlns:mc="http://schemas.openxmlformats.org/markup-compatibility/2006" xmlns:o="urn:schemas-microsoft-com:office:office" xmlns:r="http://schemas.openxmlformats.org/officeDocument/2006/relationships" xmlns:m="http://schemas.openxmlformats.org/officeDocument/2006/math" xmlns:v="urn:schemas-microsoft-com:vml" xmlns:wp14="http://schemas.microsoft.com/office/word/2010/wordprocessingDrawing" xmlns:wp="http://schemas.openxmlformats.org/drawingml/2006/wordprocessingDrawing" xmlns:w10="urn:schemas-microsoft-com:office:word" xmlns:w="http://schemas.openxmlformats.org/wordprocessingml/2006/main" xmlns:w14="http://schemas.microsoft.com/office/word/2010/wordml" xmlns:wpg="http://schemas.microsoft.com/office/word/2010/wordprocessingGroup" xmlns:wpi="http://schemas.microsoft.com/office/word/2010/wordprocessingInk" xmlns:wne="http://schemas.microsoft.com/office/word/2006/wordml" xmlns:wps="http://schemas.microsoft.com/office/word/2010/wordprocessingShape" mc:Ignorable="w14 wp14">
+  <w:endnote w:type="separator" w:id="-1">
+    <w:p>
+      <w:r>
+        <w:separator/>
+      </w:r>
+    </w:p>
+  </w:endnote>
+  <w:endnote w:type="continuationSeparator" w:id="0">
+    <w:p>
+      <w:r>
+        <w:continuationSeparator/>
+      </w:r>
+    </w:p>
+  </w:endnote>
+</w:endnotes>
+</file>
+
+<file path=word/footnotes.xml><?xml version="1.0" encoding="utf-8"?>
+<w:footnotes xmlns:wpc="http://schemas.microsoft.com/office/word/2010/wordprocessingCanvas" xmlns:mc="http://schemas.openxmlformats.org/markup-compatibility/2006" xmlns:o="urn:schemas-microsoft-com:office:office" xmlns:r="http://schemas.openxmlformats.org/officeDocument/2006/relationships" xmlns:m="http://schemas.openxmlformats.org/officeDocument/2006/math" xmlns:v="urn:schemas-microsoft-com:vml" xmlns:wp14="http://schemas.microsoft.com/office/word/2010/wordprocessingDrawing" xmlns:wp="http://schemas.openxmlformats.org/drawingml/2006/wordprocessingDrawing" xmlns:w10="urn:schemas-microsoft-com:office:word" xmlns:w="http://schemas.openxmlformats.org/wordprocessingml/2006/main" xmlns:w14="http://schemas.microsoft.com/office/word/2010/wordml" xmlns:wpg="http://schemas.microsoft.com/office/word/2010/wordprocessingGroup" xmlns:wpi="http://schemas.microsoft.com/office/word/2010/wordprocessingInk" xmlns:wne="http://schemas.microsoft.com/office/word/2006/wordml" xmlns:wps="http://schemas.microsoft.com/office/word/2010/wordprocessingShape" mc:Ignorable="w14 wp14">
+  <w:footnote w:type="separator" w:id="-1">
+    <w:p>
+      <w:r>
+        <w:separator/>
+      </w:r>
+    </w:p>
+  </w:footnote>
+  <w:footnote w:type="continuationSeparator" w:id="0">
+    <w:p>
+      <w:r>
+        <w:continuationSeparator/>
+      </w:r>
+    </w:p>
+  </w:footnote>
+</w:footnotes>
 </file>
 
 <file path=word/header1.xml><?xml version="1.0" encoding="utf-8"?>

</xml_diff>

<commit_message>
Add exposure/receipts by operation or product type section.
</commit_message>
<xml_diff>
--- a/lib/docx_templates/default.docx
+++ b/lib/docx_templates/default.docx
@@ -1,6 +1,6 @@
 
 <file path=word/document.xml><?xml version="1.0" encoding="utf-8"?>
-<w:document xmlns:wpc="http://schemas.microsoft.com/office/word/2010/wordprocessingCanvas" xmlns:mc="http://schemas.openxmlformats.org/markup-compatibility/2006" xmlns:o="urn:schemas-microsoft-com:office:office" xmlns:r="http://schemas.openxmlformats.org/officeDocument/2006/relationships" xmlns:m="http://schemas.openxmlformats.org/officeDocument/2006/math" xmlns:v="urn:schemas-microsoft-com:vml" xmlns:wp14="http://schemas.microsoft.com/office/word/2010/wordprocessingDrawing" xmlns:wp="http://schemas.openxmlformats.org/drawingml/2006/wordprocessingDrawing" xmlns:w10="urn:schemas-microsoft-com:office:word" xmlns:w="http://schemas.openxmlformats.org/wordprocessingml/2006/main" xmlns:w14="http://schemas.microsoft.com/office/word/2010/wordml" xmlns:wpg="http://schemas.microsoft.com/office/word/2010/wordprocessingGroup" xmlns:wpi="http://schemas.microsoft.com/office/word/2010/wordprocessingInk" xmlns:wne="http://schemas.microsoft.com/office/word/2006/wordml" xmlns:wps="http://schemas.microsoft.com/office/word/2010/wordprocessingShape" mc:Ignorable="w14 wp14">
+<w:document xmlns:wpc="http://schemas.microsoft.com/office/word/2010/wordprocessingCanvas" xmlns:mo="http://schemas.microsoft.com/office/mac/office/2008/main" xmlns:mc="http://schemas.openxmlformats.org/markup-compatibility/2006" xmlns:mv="urn:schemas-microsoft-com:mac:vml" xmlns:o="urn:schemas-microsoft-com:office:office" xmlns:r="http://schemas.openxmlformats.org/officeDocument/2006/relationships" xmlns:m="http://schemas.openxmlformats.org/officeDocument/2006/math" xmlns:v="urn:schemas-microsoft-com:vml" xmlns:wp14="http://schemas.microsoft.com/office/word/2010/wordprocessingDrawing" xmlns:wp="http://schemas.openxmlformats.org/drawingml/2006/wordprocessingDrawing" xmlns:w10="urn:schemas-microsoft-com:office:word" xmlns:w="http://schemas.openxmlformats.org/wordprocessingml/2006/main" xmlns:w14="http://schemas.microsoft.com/office/word/2010/wordml" xmlns:wpg="http://schemas.microsoft.com/office/word/2010/wordprocessingGroup" xmlns:wpi="http://schemas.microsoft.com/office/word/2010/wordprocessingInk" xmlns:wne="http://schemas.microsoft.com/office/word/2006/wordml" xmlns:wps="http://schemas.microsoft.com/office/word/2010/wordprocessingShape" mc:Ignorable="w14 wp14">
   <w:body>
     <w:p>
       <w:pPr>
@@ -1286,14 +1286,14 @@
         <w:tblLook w:val="04A0" w:firstRow="1" w:lastRow="0" w:firstColumn="1" w:lastColumn="0" w:noHBand="0" w:noVBand="1"/>
       </w:tblPr>
       <w:tblGrid>
-        <w:gridCol w:w="6408"/>
-        <w:gridCol w:w="1620"/>
-        <w:gridCol w:w="2853"/>
+        <w:gridCol w:w="3822"/>
+        <w:gridCol w:w="3674"/>
+        <w:gridCol w:w="3520"/>
       </w:tblGrid>
       <w:tr>
         <w:tc>
           <w:tcPr>
-            <w:tcW w:w="6408" w:type="dxa"/>
+            <w:tcW w:w="3830" w:type="dxa"/>
           </w:tcPr>
           <w:p>
             <w:pPr>
@@ -1313,7 +1313,7 @@
         </w:tc>
         <w:tc>
           <w:tcPr>
-            <w:tcW w:w="1620" w:type="dxa"/>
+            <w:tcW w:w="3674" w:type="dxa"/>
           </w:tcPr>
           <w:p>
             <w:pPr>
@@ -1333,7 +1333,7 @@
         </w:tc>
         <w:tc>
           <w:tcPr>
-            <w:tcW w:w="2853" w:type="dxa"/>
+            <w:tcW w:w="3512" w:type="dxa"/>
           </w:tcPr>
           <w:p>
             <w:pPr>
@@ -1355,246 +1355,94 @@
       <w:tr>
         <w:tc>
           <w:tcPr>
-            <w:tcW w:w="6408" w:type="dxa"/>
-          </w:tcPr>
-          <w:p>
-            <w:pPr>
-              <w:rPr>
-                <w:b/>
+            <w:tcW w:w="3830" w:type="dxa"/>
+          </w:tcPr>
+          <w:p>
+            <w:pPr>
+              <w:rPr>
                 <w:color w:val="000000"/>
               </w:rPr>
             </w:pPr>
-          </w:p>
-        </w:tc>
-        <w:tc>
-          <w:tcPr>
-            <w:tcW w:w="1620" w:type="dxa"/>
-          </w:tcPr>
-          <w:p>
-            <w:pPr>
-              <w:rPr>
-                <w:b/>
+            <w:r>
+              <w:rPr>
                 <w:color w:val="000000"/>
               </w:rPr>
-            </w:pPr>
-          </w:p>
-        </w:tc>
-        <w:tc>
-          <w:tcPr>
-            <w:tcW w:w="2853" w:type="dxa"/>
-          </w:tcPr>
-          <w:p>
-            <w:pPr>
-              <w:rPr>
-                <w:b/>
+              <w:t>%exposure</w:t>
+            </w:r>
+            <w:r>
+              <w:rPr>
                 <w:color w:val="000000"/>
               </w:rPr>
-            </w:pPr>
-          </w:p>
-        </w:tc>
-      </w:tr>
-      <w:tr>
-        <w:tc>
-          <w:tcPr>
-            <w:tcW w:w="6408" w:type="dxa"/>
-          </w:tcPr>
-          <w:p>
-            <w:pPr>
-              <w:rPr>
-                <w:b/>
+              <w:t>Or</w:t>
+            </w:r>
+            <w:r>
+              <w:rPr>
                 <w:color w:val="000000"/>
               </w:rPr>
-            </w:pPr>
-          </w:p>
-        </w:tc>
-        <w:tc>
-          <w:tcPr>
-            <w:tcW w:w="1620" w:type="dxa"/>
-          </w:tcPr>
-          <w:p>
-            <w:pPr>
-              <w:rPr>
-                <w:b/>
+              <w:t>Receipts.operationOrProductType%</w:t>
+            </w:r>
+          </w:p>
+        </w:tc>
+        <w:tc>
+          <w:tcPr>
+            <w:tcW w:w="3674" w:type="dxa"/>
+          </w:tcPr>
+          <w:p>
+            <w:pPr>
+              <w:rPr>
                 <w:color w:val="000000"/>
               </w:rPr>
             </w:pPr>
-          </w:p>
-        </w:tc>
-        <w:tc>
-          <w:tcPr>
-            <w:tcW w:w="2853" w:type="dxa"/>
-          </w:tcPr>
-          <w:p>
-            <w:pPr>
-              <w:rPr>
-                <w:b/>
+            <w:r>
+              <w:rPr>
                 <w:color w:val="000000"/>
               </w:rPr>
-            </w:pPr>
-          </w:p>
-        </w:tc>
-      </w:tr>
-      <w:tr>
-        <w:tc>
-          <w:tcPr>
-            <w:tcW w:w="6408" w:type="dxa"/>
-          </w:tcPr>
-          <w:p>
-            <w:pPr>
-              <w:rPr>
-                <w:b/>
+              <w:t>%exposure</w:t>
+            </w:r>
+            <w:r>
+              <w:rPr>
                 <w:color w:val="000000"/>
               </w:rPr>
-            </w:pPr>
-          </w:p>
-        </w:tc>
-        <w:tc>
-          <w:tcPr>
-            <w:tcW w:w="1620" w:type="dxa"/>
-          </w:tcPr>
-          <w:p>
-            <w:pPr>
-              <w:rPr>
-                <w:b/>
+              <w:t>Or</w:t>
+            </w:r>
+            <w:r>
+              <w:rPr>
                 <w:color w:val="000000"/>
               </w:rPr>
-            </w:pPr>
-          </w:p>
-        </w:tc>
-        <w:tc>
-          <w:tcPr>
-            <w:tcW w:w="2853" w:type="dxa"/>
-          </w:tcPr>
-          <w:p>
-            <w:pPr>
-              <w:rPr>
-                <w:b/>
+              <w:t>Receipts.annualPercentOrDollar%</w:t>
+            </w:r>
+          </w:p>
+        </w:tc>
+        <w:tc>
+          <w:tcPr>
+            <w:tcW w:w="3512" w:type="dxa"/>
+          </w:tcPr>
+          <w:p>
+            <w:pPr>
+              <w:rPr>
                 <w:color w:val="000000"/>
               </w:rPr>
             </w:pPr>
-          </w:p>
-        </w:tc>
-      </w:tr>
-      <w:tr>
-        <w:tc>
-          <w:tcPr>
-            <w:tcW w:w="6408" w:type="dxa"/>
-          </w:tcPr>
-          <w:p>
-            <w:pPr>
-              <w:rPr>
-                <w:b/>
+            <w:r>
+              <w:rPr>
                 <w:color w:val="000000"/>
               </w:rPr>
-            </w:pPr>
-          </w:p>
-        </w:tc>
-        <w:tc>
-          <w:tcPr>
-            <w:tcW w:w="1620" w:type="dxa"/>
-          </w:tcPr>
-          <w:p>
-            <w:pPr>
-              <w:rPr>
-                <w:b/>
+              <w:t>%exposure</w:t>
+            </w:r>
+            <w:r>
+              <w:rPr>
                 <w:color w:val="000000"/>
               </w:rPr>
-            </w:pPr>
-          </w:p>
-        </w:tc>
-        <w:tc>
-          <w:tcPr>
-            <w:tcW w:w="2853" w:type="dxa"/>
-          </w:tcPr>
-          <w:p>
-            <w:pPr>
-              <w:rPr>
-                <w:b/>
+              <w:t>Or</w:t>
+            </w:r>
+            <w:bookmarkStart w:id="0" w:name="_GoBack"/>
+            <w:bookmarkEnd w:id="0"/>
+            <w:r>
+              <w:rPr>
                 <w:color w:val="000000"/>
               </w:rPr>
-            </w:pPr>
-          </w:p>
-        </w:tc>
-      </w:tr>
-      <w:tr>
-        <w:tc>
-          <w:tcPr>
-            <w:tcW w:w="6408" w:type="dxa"/>
-          </w:tcPr>
-          <w:p>
-            <w:pPr>
-              <w:rPr>
-                <w:b/>
-                <w:color w:val="000000"/>
-              </w:rPr>
-            </w:pPr>
-          </w:p>
-        </w:tc>
-        <w:tc>
-          <w:tcPr>
-            <w:tcW w:w="1620" w:type="dxa"/>
-          </w:tcPr>
-          <w:p>
-            <w:pPr>
-              <w:rPr>
-                <w:b/>
-                <w:color w:val="000000"/>
-              </w:rPr>
-            </w:pPr>
-          </w:p>
-        </w:tc>
-        <w:tc>
-          <w:tcPr>
-            <w:tcW w:w="2853" w:type="dxa"/>
-          </w:tcPr>
-          <w:p>
-            <w:pPr>
-              <w:rPr>
-                <w:b/>
-                <w:color w:val="000000"/>
-              </w:rPr>
-            </w:pPr>
-          </w:p>
-        </w:tc>
-      </w:tr>
-      <w:tr>
-        <w:tc>
-          <w:tcPr>
-            <w:tcW w:w="6408" w:type="dxa"/>
-          </w:tcPr>
-          <w:p>
-            <w:pPr>
-              <w:rPr>
-                <w:b/>
-                <w:color w:val="000000"/>
-              </w:rPr>
-            </w:pPr>
-          </w:p>
-        </w:tc>
-        <w:tc>
-          <w:tcPr>
-            <w:tcW w:w="1620" w:type="dxa"/>
-          </w:tcPr>
-          <w:p>
-            <w:pPr>
-              <w:rPr>
-                <w:b/>
-                <w:color w:val="000000"/>
-              </w:rPr>
-            </w:pPr>
-          </w:p>
-        </w:tc>
-        <w:tc>
-          <w:tcPr>
-            <w:tcW w:w="2853" w:type="dxa"/>
-          </w:tcPr>
-          <w:p>
-            <w:pPr>
-              <w:rPr>
-                <w:b/>
-                <w:color w:val="000000"/>
-              </w:rPr>
-            </w:pPr>
+              <w:t>Receipts.changeFromLastYear%</w:t>
+            </w:r>
           </w:p>
         </w:tc>
       </w:tr>
@@ -4237,8 +4085,6 @@
       <w:r>
         <w:t>inspectionDate</w:t>
       </w:r>
-      <w:bookmarkStart w:id="0" w:name="_GoBack"/>
-      <w:bookmarkEnd w:id="0"/>
       <w:r>
         <w:t>%</w:t>
       </w:r>
@@ -17588,7 +17434,7 @@
 </file>
 
 <file path=word/endnotes.xml><?xml version="1.0" encoding="utf-8"?>
-<w:endnotes xmlns:wpc="http://schemas.microsoft.com/office/word/2010/wordprocessingCanvas" xmlns:mc="http://schemas.openxmlformats.org/markup-compatibility/2006" xmlns:o="urn:schemas-microsoft-com:office:office" xmlns:r="http://schemas.openxmlformats.org/officeDocument/2006/relationships" xmlns:m="http://schemas.openxmlformats.org/officeDocument/2006/math" xmlns:v="urn:schemas-microsoft-com:vml" xmlns:wp14="http://schemas.microsoft.com/office/word/2010/wordprocessingDrawing" xmlns:wp="http://schemas.openxmlformats.org/drawingml/2006/wordprocessingDrawing" xmlns:w10="urn:schemas-microsoft-com:office:word" xmlns:w="http://schemas.openxmlformats.org/wordprocessingml/2006/main" xmlns:w14="http://schemas.microsoft.com/office/word/2010/wordml" xmlns:wpg="http://schemas.microsoft.com/office/word/2010/wordprocessingGroup" xmlns:wpi="http://schemas.microsoft.com/office/word/2010/wordprocessingInk" xmlns:wne="http://schemas.microsoft.com/office/word/2006/wordml" xmlns:wps="http://schemas.microsoft.com/office/word/2010/wordprocessingShape" mc:Ignorable="w14 wp14">
+<w:endnotes xmlns:wpc="http://schemas.microsoft.com/office/word/2010/wordprocessingCanvas" xmlns:mo="http://schemas.microsoft.com/office/mac/office/2008/main" xmlns:mc="http://schemas.openxmlformats.org/markup-compatibility/2006" xmlns:mv="urn:schemas-microsoft-com:mac:vml" xmlns:o="urn:schemas-microsoft-com:office:office" xmlns:r="http://schemas.openxmlformats.org/officeDocument/2006/relationships" xmlns:m="http://schemas.openxmlformats.org/officeDocument/2006/math" xmlns:v="urn:schemas-microsoft-com:vml" xmlns:wp14="http://schemas.microsoft.com/office/word/2010/wordprocessingDrawing" xmlns:wp="http://schemas.openxmlformats.org/drawingml/2006/wordprocessingDrawing" xmlns:w10="urn:schemas-microsoft-com:office:word" xmlns:w="http://schemas.openxmlformats.org/wordprocessingml/2006/main" xmlns:w14="http://schemas.microsoft.com/office/word/2010/wordml" xmlns:wpg="http://schemas.microsoft.com/office/word/2010/wordprocessingGroup" xmlns:wpi="http://schemas.microsoft.com/office/word/2010/wordprocessingInk" xmlns:wne="http://schemas.microsoft.com/office/word/2006/wordml" xmlns:wps="http://schemas.microsoft.com/office/word/2010/wordprocessingShape" mc:Ignorable="w14 wp14">
   <w:endnote w:type="separator" w:id="-1">
     <w:p>
       <w:r>
@@ -17607,7 +17453,7 @@
 </file>
 
 <file path=word/footnotes.xml><?xml version="1.0" encoding="utf-8"?>
-<w:footnotes xmlns:wpc="http://schemas.microsoft.com/office/word/2010/wordprocessingCanvas" xmlns:mc="http://schemas.openxmlformats.org/markup-compatibility/2006" xmlns:o="urn:schemas-microsoft-com:office:office" xmlns:r="http://schemas.openxmlformats.org/officeDocument/2006/relationships" xmlns:m="http://schemas.openxmlformats.org/officeDocument/2006/math" xmlns:v="urn:schemas-microsoft-com:vml" xmlns:wp14="http://schemas.microsoft.com/office/word/2010/wordprocessingDrawing" xmlns:wp="http://schemas.openxmlformats.org/drawingml/2006/wordprocessingDrawing" xmlns:w10="urn:schemas-microsoft-com:office:word" xmlns:w="http://schemas.openxmlformats.org/wordprocessingml/2006/main" xmlns:w14="http://schemas.microsoft.com/office/word/2010/wordml" xmlns:wpg="http://schemas.microsoft.com/office/word/2010/wordprocessingGroup" xmlns:wpi="http://schemas.microsoft.com/office/word/2010/wordprocessingInk" xmlns:wne="http://schemas.microsoft.com/office/word/2006/wordml" xmlns:wps="http://schemas.microsoft.com/office/word/2010/wordprocessingShape" mc:Ignorable="w14 wp14">
+<w:footnotes xmlns:wpc="http://schemas.microsoft.com/office/word/2010/wordprocessingCanvas" xmlns:mo="http://schemas.microsoft.com/office/mac/office/2008/main" xmlns:mc="http://schemas.openxmlformats.org/markup-compatibility/2006" xmlns:mv="urn:schemas-microsoft-com:mac:vml" xmlns:o="urn:schemas-microsoft-com:office:office" xmlns:r="http://schemas.openxmlformats.org/officeDocument/2006/relationships" xmlns:m="http://schemas.openxmlformats.org/officeDocument/2006/math" xmlns:v="urn:schemas-microsoft-com:vml" xmlns:wp14="http://schemas.microsoft.com/office/word/2010/wordprocessingDrawing" xmlns:wp="http://schemas.openxmlformats.org/drawingml/2006/wordprocessingDrawing" xmlns:w10="urn:schemas-microsoft-com:office:word" xmlns:w="http://schemas.openxmlformats.org/wordprocessingml/2006/main" xmlns:w14="http://schemas.microsoft.com/office/word/2010/wordml" xmlns:wpg="http://schemas.microsoft.com/office/word/2010/wordprocessingGroup" xmlns:wpi="http://schemas.microsoft.com/office/word/2010/wordprocessingInk" xmlns:wne="http://schemas.microsoft.com/office/word/2006/wordml" xmlns:wps="http://schemas.microsoft.com/office/word/2010/wordprocessingShape" mc:Ignorable="w14 wp14">
   <w:footnote w:type="separator" w:id="-1">
     <w:p>
       <w:r>
@@ -17626,7 +17472,7 @@
 </file>
 
 <file path=word/numbering.xml><?xml version="1.0" encoding="utf-8"?>
-<w:numbering xmlns:wpc="http://schemas.microsoft.com/office/word/2010/wordprocessingCanvas" xmlns:mc="http://schemas.openxmlformats.org/markup-compatibility/2006" xmlns:o="urn:schemas-microsoft-com:office:office" xmlns:r="http://schemas.openxmlformats.org/officeDocument/2006/relationships" xmlns:m="http://schemas.openxmlformats.org/officeDocument/2006/math" xmlns:v="urn:schemas-microsoft-com:vml" xmlns:wp14="http://schemas.microsoft.com/office/word/2010/wordprocessingDrawing" xmlns:wp="http://schemas.openxmlformats.org/drawingml/2006/wordprocessingDrawing" xmlns:w10="urn:schemas-microsoft-com:office:word" xmlns:w="http://schemas.openxmlformats.org/wordprocessingml/2006/main" xmlns:w14="http://schemas.microsoft.com/office/word/2010/wordml" xmlns:wpg="http://schemas.microsoft.com/office/word/2010/wordprocessingGroup" xmlns:wpi="http://schemas.microsoft.com/office/word/2010/wordprocessingInk" xmlns:wne="http://schemas.microsoft.com/office/word/2006/wordml" xmlns:wps="http://schemas.microsoft.com/office/word/2010/wordprocessingShape" mc:Ignorable="w14 wp14">
+<w:numbering xmlns:wpc="http://schemas.microsoft.com/office/word/2010/wordprocessingCanvas" xmlns:mo="http://schemas.microsoft.com/office/mac/office/2008/main" xmlns:mc="http://schemas.openxmlformats.org/markup-compatibility/2006" xmlns:mv="urn:schemas-microsoft-com:mac:vml" xmlns:o="urn:schemas-microsoft-com:office:office" xmlns:r="http://schemas.openxmlformats.org/officeDocument/2006/relationships" xmlns:m="http://schemas.openxmlformats.org/officeDocument/2006/math" xmlns:v="urn:schemas-microsoft-com:vml" xmlns:wp14="http://schemas.microsoft.com/office/word/2010/wordprocessingDrawing" xmlns:wp="http://schemas.openxmlformats.org/drawingml/2006/wordprocessingDrawing" xmlns:w10="urn:schemas-microsoft-com:office:word" xmlns:w="http://schemas.openxmlformats.org/wordprocessingml/2006/main" xmlns:w14="http://schemas.microsoft.com/office/word/2010/wordml" xmlns:wpg="http://schemas.microsoft.com/office/word/2010/wordprocessingGroup" xmlns:wpi="http://schemas.microsoft.com/office/word/2010/wordprocessingInk" xmlns:wne="http://schemas.microsoft.com/office/word/2006/wordml" xmlns:wps="http://schemas.microsoft.com/office/word/2010/wordprocessingShape" mc:Ignorable="w14 wp14">
   <w:abstractNum w:abstractNumId="0">
     <w:nsid w:val="5EA76479"/>
     <w:multiLevelType w:val="hybridMultilevel"/>
@@ -17735,7 +17581,7 @@
     </w:rPrDefault>
     <w:pPrDefault/>
   </w:docDefaults>
-  <w:latentStyles w:defLockedState="0" w:defUIPriority="99" w:defSemiHidden="1" w:defUnhideWhenUsed="1" w:defQFormat="0" w:count="267">
+  <w:latentStyles w:defLockedState="0" w:defUIPriority="99" w:defSemiHidden="1" w:defUnhideWhenUsed="1" w:defQFormat="0" w:count="276">
     <w:lsdException w:name="Normal" w:semiHidden="0" w:uiPriority="0" w:unhideWhenUsed="0" w:qFormat="1"/>
     <w:lsdException w:name="heading 1" w:semiHidden="0" w:uiPriority="9" w:unhideWhenUsed="0" w:qFormat="1"/>
     <w:lsdException w:name="heading 2" w:uiPriority="9" w:qFormat="1"/>
@@ -18542,7 +18388,7 @@
 </file>
 
 <file path=word/stylesWithEffects.xml><?xml version="1.0" encoding="utf-8"?>
-<w:styles xmlns:wpc="http://schemas.microsoft.com/office/word/2010/wordprocessingCanvas" xmlns:mc="http://schemas.openxmlformats.org/markup-compatibility/2006" xmlns:o="urn:schemas-microsoft-com:office:office" xmlns:r="http://schemas.openxmlformats.org/officeDocument/2006/relationships" xmlns:m="http://schemas.openxmlformats.org/officeDocument/2006/math" xmlns:v="urn:schemas-microsoft-com:vml" xmlns:wp14="http://schemas.microsoft.com/office/word/2010/wordprocessingDrawing" xmlns:wp="http://schemas.openxmlformats.org/drawingml/2006/wordprocessingDrawing" xmlns:w10="urn:schemas-microsoft-com:office:word" xmlns:w="http://schemas.openxmlformats.org/wordprocessingml/2006/main" xmlns:w14="http://schemas.microsoft.com/office/word/2010/wordml" xmlns:wpg="http://schemas.microsoft.com/office/word/2010/wordprocessingGroup" xmlns:wpi="http://schemas.microsoft.com/office/word/2010/wordprocessingInk" xmlns:wne="http://schemas.microsoft.com/office/word/2006/wordml" xmlns:wps="http://schemas.microsoft.com/office/word/2010/wordprocessingShape" mc:Ignorable="w14 wp14">
+<w:styles xmlns:wpc="http://schemas.microsoft.com/office/word/2010/wordprocessingCanvas" xmlns:mo="http://schemas.microsoft.com/office/mac/office/2008/main" xmlns:mc="http://schemas.openxmlformats.org/markup-compatibility/2006" xmlns:mv="urn:schemas-microsoft-com:mac:vml" xmlns:o="urn:schemas-microsoft-com:office:office" xmlns:r="http://schemas.openxmlformats.org/officeDocument/2006/relationships" xmlns:m="http://schemas.openxmlformats.org/officeDocument/2006/math" xmlns:v="urn:schemas-microsoft-com:vml" xmlns:wp14="http://schemas.microsoft.com/office/word/2010/wordprocessingDrawing" xmlns:wp="http://schemas.openxmlformats.org/drawingml/2006/wordprocessingDrawing" xmlns:w10="urn:schemas-microsoft-com:office:word" xmlns:w="http://schemas.openxmlformats.org/wordprocessingml/2006/main" xmlns:w14="http://schemas.microsoft.com/office/word/2010/wordml" xmlns:wpg="http://schemas.microsoft.com/office/word/2010/wordprocessingGroup" xmlns:wpi="http://schemas.microsoft.com/office/word/2010/wordprocessingInk" xmlns:wne="http://schemas.microsoft.com/office/word/2006/wordml" xmlns:wps="http://schemas.microsoft.com/office/word/2010/wordprocessingShape" mc:Ignorable="w14 wp14">
   <w:docDefaults>
     <w:rPrDefault>
       <w:rPr>
@@ -18554,7 +18400,7 @@
     </w:rPrDefault>
     <w:pPrDefault/>
   </w:docDefaults>
-  <w:latentStyles w:defLockedState="0" w:defUIPriority="99" w:defSemiHidden="1" w:defUnhideWhenUsed="1" w:defQFormat="0" w:count="267">
+  <w:latentStyles w:defLockedState="0" w:defUIPriority="99" w:defSemiHidden="1" w:defUnhideWhenUsed="1" w:defQFormat="0" w:count="276">
     <w:lsdException w:name="Normal" w:semiHidden="0" w:uiPriority="0" w:unhideWhenUsed="0" w:qFormat="1"/>
     <w:lsdException w:name="heading 1" w:semiHidden="0" w:uiPriority="9" w:unhideWhenUsed="0" w:qFormat="1"/>
     <w:lsdException w:name="heading 2" w:uiPriority="9" w:qFormat="1"/>
@@ -19650,7 +19496,7 @@
 </file>
 
 <file path=customXml/itemProps1.xml><?xml version="1.0" encoding="utf-8"?>
-<ds:datastoreItem xmlns:ds="http://schemas.openxmlformats.org/officeDocument/2006/customXml" ds:itemID="{13615D27-9FA0-483E-B449-65214D8C176A}">
+<ds:datastoreItem xmlns:ds="http://schemas.openxmlformats.org/officeDocument/2006/customXml" ds:itemID="{4314346B-E528-9B43-8F23-F1934C7601BF}">
   <ds:schemaRefs>
     <ds:schemaRef ds:uri="http://schemas.openxmlformats.org/officeDocument/2006/bibliography"/>
   </ds:schemaRefs>

</xml_diff>

<commit_message>
Add Drivers section within Location Info.
</commit_message>
<xml_diff>
--- a/lib/docx_templates/default.docx
+++ b/lib/docx_templates/default.docx
@@ -1435,8 +1435,6 @@
               </w:rPr>
               <w:t>Or</w:t>
             </w:r>
-            <w:bookmarkStart w:id="0" w:name="_GoBack"/>
-            <w:bookmarkEnd w:id="0"/>
             <w:r>
               <w:rPr>
                 <w:color w:val="000000"/>
@@ -17422,7 +17420,385 @@
         </w:tc>
       </w:tr>
     </w:tbl>
-    <w:p/>
+    <w:p>
+      <w:pPr>
+        <w:rPr>
+          <w:b/>
+          <w:sz w:val="28"/>
+        </w:rPr>
+      </w:pPr>
+    </w:p>
+    <w:p>
+      <w:pPr>
+        <w:pStyle w:val="NormalWeb"/>
+        <w:rPr>
+          <w:rFonts w:asciiTheme="minorHAnsi" w:hAnsiTheme="minorHAnsi"/>
+          <w:b/>
+          <w:color w:val="auto"/>
+          <w:sz w:val="28"/>
+        </w:rPr>
+      </w:pPr>
+      <w:r>
+        <w:rPr>
+          <w:rFonts w:asciiTheme="minorHAnsi" w:hAnsiTheme="minorHAnsi"/>
+          <w:b/>
+          <w:color w:val="auto"/>
+          <w:sz w:val="28"/>
+        </w:rPr>
+        <w:t>DRIVERS</w:t>
+      </w:r>
+    </w:p>
+    <w:tbl>
+      <w:tblPr>
+        <w:tblW w:w="5000" w:type="pct"/>
+        <w:tblBorders>
+          <w:top w:val="single" w:sz="4" w:space="0" w:color="auto"/>
+          <w:left w:val="single" w:sz="4" w:space="0" w:color="auto"/>
+          <w:bottom w:val="single" w:sz="4" w:space="0" w:color="auto"/>
+          <w:right w:val="single" w:sz="4" w:space="0" w:color="auto"/>
+          <w:insideH w:val="single" w:sz="4" w:space="0" w:color="auto"/>
+          <w:insideV w:val="single" w:sz="4" w:space="0" w:color="auto"/>
+        </w:tblBorders>
+        <w:tblLook w:val="04A0" w:firstRow="1" w:lastRow="0" w:firstColumn="1" w:lastColumn="0" w:noHBand="0" w:noVBand="1"/>
+      </w:tblPr>
+      <w:tblGrid>
+        <w:gridCol w:w="1638"/>
+        <w:gridCol w:w="1616"/>
+        <w:gridCol w:w="2054"/>
+        <w:gridCol w:w="2024"/>
+        <w:gridCol w:w="1798"/>
+        <w:gridCol w:w="1886"/>
+      </w:tblGrid>
+      <w:tr>
+        <w:tc>
+          <w:tcPr>
+            <w:tcW w:w="743" w:type="pct"/>
+            <w:shd w:val="clear" w:color="auto" w:fill="000000"/>
+          </w:tcPr>
+          <w:p>
+            <w:pPr>
+              <w:rPr>
+                <w:rStyle w:val="Emphasis"/>
+                <w:i w:val="0"/>
+                <w:color w:val="FFFFFF"/>
+              </w:rPr>
+            </w:pPr>
+            <w:r>
+              <w:rPr>
+                <w:rStyle w:val="Emphasis"/>
+                <w:i w:val="0"/>
+                <w:color w:val="FFFFFF"/>
+              </w:rPr>
+              <w:t>Driver</w:t>
+            </w:r>
+          </w:p>
+        </w:tc>
+        <w:tc>
+          <w:tcPr>
+            <w:tcW w:w="733" w:type="pct"/>
+            <w:shd w:val="clear" w:color="auto" w:fill="000000"/>
+          </w:tcPr>
+          <w:p>
+            <w:pPr>
+              <w:rPr>
+                <w:rStyle w:val="Emphasis"/>
+                <w:i w:val="0"/>
+                <w:color w:val="FFFFFF"/>
+              </w:rPr>
+            </w:pPr>
+            <w:r>
+              <w:rPr>
+                <w:rStyle w:val="Emphasis"/>
+                <w:i w:val="0"/>
+                <w:color w:val="FFFFFF"/>
+              </w:rPr>
+              <w:t>Name</w:t>
+            </w:r>
+          </w:p>
+        </w:tc>
+        <w:tc>
+          <w:tcPr>
+            <w:tcW w:w="932" w:type="pct"/>
+            <w:shd w:val="clear" w:color="auto" w:fill="000000"/>
+          </w:tcPr>
+          <w:p>
+            <w:pPr>
+              <w:rPr>
+                <w:rStyle w:val="Emphasis"/>
+                <w:i w:val="0"/>
+                <w:color w:val="FFFFFF"/>
+              </w:rPr>
+            </w:pPr>
+            <w:r>
+              <w:rPr>
+                <w:rStyle w:val="Emphasis"/>
+                <w:i w:val="0"/>
+                <w:color w:val="FFFFFF"/>
+              </w:rPr>
+              <w:t>Licence Number</w:t>
+            </w:r>
+          </w:p>
+        </w:tc>
+        <w:tc>
+          <w:tcPr>
+            <w:tcW w:w="919" w:type="pct"/>
+            <w:shd w:val="clear" w:color="auto" w:fill="000000"/>
+          </w:tcPr>
+          <w:p>
+            <w:pPr>
+              <w:rPr>
+                <w:rStyle w:val="Emphasis"/>
+                <w:i w:val="0"/>
+                <w:color w:val="FFFFFF"/>
+              </w:rPr>
+            </w:pPr>
+            <w:r>
+              <w:rPr>
+                <w:rStyle w:val="Emphasis"/>
+                <w:i w:val="0"/>
+                <w:color w:val="FFFFFF"/>
+              </w:rPr>
+              <w:t>Date</w:t>
+            </w:r>
+          </w:p>
+          <w:p>
+            <w:pPr>
+              <w:rPr>
+                <w:rStyle w:val="Emphasis"/>
+                <w:i w:val="0"/>
+                <w:color w:val="FFFFFF"/>
+              </w:rPr>
+            </w:pPr>
+            <w:r>
+              <w:rPr>
+                <w:rStyle w:val="Emphasis"/>
+                <w:i w:val="0"/>
+                <w:color w:val="FFFFFF"/>
+              </w:rPr>
+              <w:t>Employed</w:t>
+            </w:r>
+          </w:p>
+        </w:tc>
+        <w:tc>
+          <w:tcPr>
+            <w:tcW w:w="816" w:type="pct"/>
+            <w:shd w:val="clear" w:color="auto" w:fill="000000"/>
+          </w:tcPr>
+          <w:p>
+            <w:pPr>
+              <w:rPr>
+                <w:rStyle w:val="Emphasis"/>
+                <w:i w:val="0"/>
+                <w:color w:val="FFFFFF"/>
+              </w:rPr>
+            </w:pPr>
+            <w:r>
+              <w:rPr>
+                <w:rStyle w:val="Emphasis"/>
+                <w:i w:val="0"/>
+                <w:color w:val="FFFFFF"/>
+              </w:rPr>
+              <w:t>Accidents</w:t>
+            </w:r>
+          </w:p>
+        </w:tc>
+        <w:tc>
+          <w:tcPr>
+            <w:tcW w:w="856" w:type="pct"/>
+            <w:shd w:val="clear" w:color="auto" w:fill="000000"/>
+          </w:tcPr>
+          <w:p>
+            <w:pPr>
+              <w:rPr>
+                <w:rStyle w:val="Emphasis"/>
+                <w:i w:val="0"/>
+                <w:color w:val="FFFFFF"/>
+              </w:rPr>
+            </w:pPr>
+            <w:r>
+              <w:rPr>
+                <w:rStyle w:val="Emphasis"/>
+                <w:i w:val="0"/>
+                <w:color w:val="FFFFFF"/>
+              </w:rPr>
+              <w:t>Convictions</w:t>
+            </w:r>
+          </w:p>
+        </w:tc>
+      </w:tr>
+      <w:tr>
+        <w:tc>
+          <w:tcPr>
+            <w:tcW w:w="743" w:type="pct"/>
+          </w:tcPr>
+          <w:p>
+            <w:pPr>
+              <w:rPr>
+                <w:rStyle w:val="Emphasis"/>
+                <w:b w:val="0"/>
+                <w:i w:val="0"/>
+                <w:sz w:val="20"/>
+                <w:szCs w:val="20"/>
+              </w:rPr>
+            </w:pPr>
+            <w:r>
+              <w:rPr>
+                <w:rStyle w:val="Emphasis"/>
+                <w:b w:val="0"/>
+                <w:i w:val="0"/>
+                <w:sz w:val="20"/>
+                <w:szCs w:val="20"/>
+              </w:rPr>
+              <w:t>%locationInfos.</w:t>
+            </w:r>
+            <w:r>
+              <w:rPr>
+                <w:rStyle w:val="Emphasis"/>
+                <w:b w:val="0"/>
+                <w:i w:val="0"/>
+                <w:sz w:val="20"/>
+                <w:szCs w:val="20"/>
+              </w:rPr>
+              <w:t>drivers.driver%</w:t>
+            </w:r>
+          </w:p>
+        </w:tc>
+        <w:tc>
+          <w:tcPr>
+            <w:tcW w:w="733" w:type="pct"/>
+          </w:tcPr>
+          <w:p>
+            <w:pPr>
+              <w:rPr>
+                <w:rStyle w:val="Emphasis"/>
+                <w:b w:val="0"/>
+                <w:i w:val="0"/>
+                <w:sz w:val="20"/>
+                <w:szCs w:val="20"/>
+              </w:rPr>
+            </w:pPr>
+            <w:r>
+              <w:rPr>
+                <w:rStyle w:val="Emphasis"/>
+                <w:b w:val="0"/>
+                <w:i w:val="0"/>
+                <w:sz w:val="20"/>
+                <w:szCs w:val="20"/>
+              </w:rPr>
+              <w:t>%locationInfos.drivers.name%</w:t>
+            </w:r>
+          </w:p>
+        </w:tc>
+        <w:tc>
+          <w:tcPr>
+            <w:tcW w:w="932" w:type="pct"/>
+          </w:tcPr>
+          <w:p>
+            <w:pPr>
+              <w:rPr>
+                <w:rStyle w:val="Emphasis"/>
+                <w:b w:val="0"/>
+                <w:i w:val="0"/>
+                <w:sz w:val="20"/>
+                <w:szCs w:val="20"/>
+              </w:rPr>
+            </w:pPr>
+            <w:r>
+              <w:rPr>
+                <w:rStyle w:val="Emphasis"/>
+                <w:b w:val="0"/>
+                <w:i w:val="0"/>
+                <w:sz w:val="20"/>
+                <w:szCs w:val="20"/>
+              </w:rPr>
+              <w:t>%locationInfos.drivers.licenseNumber%</w:t>
+            </w:r>
+          </w:p>
+        </w:tc>
+        <w:tc>
+          <w:tcPr>
+            <w:tcW w:w="919" w:type="pct"/>
+          </w:tcPr>
+          <w:p>
+            <w:pPr>
+              <w:rPr>
+                <w:rStyle w:val="Emphasis"/>
+                <w:b w:val="0"/>
+                <w:i w:val="0"/>
+                <w:sz w:val="20"/>
+                <w:szCs w:val="20"/>
+              </w:rPr>
+            </w:pPr>
+            <w:r>
+              <w:rPr>
+                <w:rStyle w:val="Emphasis"/>
+                <w:b w:val="0"/>
+                <w:i w:val="0"/>
+                <w:sz w:val="20"/>
+                <w:szCs w:val="20"/>
+              </w:rPr>
+              <w:t>%locationInfos.drivers.dateEmployed%</w:t>
+            </w:r>
+          </w:p>
+        </w:tc>
+        <w:tc>
+          <w:tcPr>
+            <w:tcW w:w="816" w:type="pct"/>
+          </w:tcPr>
+          <w:p>
+            <w:pPr>
+              <w:rPr>
+                <w:rStyle w:val="Emphasis"/>
+                <w:b w:val="0"/>
+                <w:i w:val="0"/>
+                <w:sz w:val="20"/>
+                <w:szCs w:val="20"/>
+              </w:rPr>
+            </w:pPr>
+            <w:r>
+              <w:rPr>
+                <w:rStyle w:val="Emphasis"/>
+                <w:b w:val="0"/>
+                <w:i w:val="0"/>
+                <w:sz w:val="20"/>
+                <w:szCs w:val="20"/>
+              </w:rPr>
+              <w:t>%locationInfos.drivers.accidents%</w:t>
+            </w:r>
+          </w:p>
+        </w:tc>
+        <w:tc>
+          <w:tcPr>
+            <w:tcW w:w="856" w:type="pct"/>
+          </w:tcPr>
+          <w:p>
+            <w:pPr>
+              <w:rPr>
+                <w:rStyle w:val="Emphasis"/>
+                <w:b w:val="0"/>
+                <w:i w:val="0"/>
+                <w:sz w:val="20"/>
+                <w:szCs w:val="20"/>
+              </w:rPr>
+            </w:pPr>
+            <w:r>
+              <w:rPr>
+                <w:rStyle w:val="Emphasis"/>
+                <w:b w:val="0"/>
+                <w:i w:val="0"/>
+                <w:sz w:val="20"/>
+                <w:szCs w:val="20"/>
+              </w:rPr>
+              <w:t>%locationInfos.drivers.convictions%</w:t>
+            </w:r>
+          </w:p>
+        </w:tc>
+      </w:tr>
+    </w:tbl>
+    <w:p>
+      <w:bookmarkStart w:id="0" w:name="_GoBack"/>
+      <w:bookmarkEnd w:id="0"/>
+    </w:p>
     <w:sectPr>
       <w:pgSz w:w="12240" w:h="15840" w:code="1"/>
       <w:pgMar w:top="720" w:right="720" w:bottom="720" w:left="720" w:header="0" w:footer="0" w:gutter="0"/>
@@ -19496,7 +19872,7 @@
 </file>
 
 <file path=customXml/itemProps1.xml><?xml version="1.0" encoding="utf-8"?>
-<ds:datastoreItem xmlns:ds="http://schemas.openxmlformats.org/officeDocument/2006/customXml" ds:itemID="{4314346B-E528-9B43-8F23-F1934C7601BF}">
+<ds:datastoreItem xmlns:ds="http://schemas.openxmlformats.org/officeDocument/2006/customXml" ds:itemID="{ABF4440D-396C-A148-A1DD-6DF7230428ED}">
   <ds:schemaRefs>
     <ds:schemaRef ds:uri="http://schemas.openxmlformats.org/officeDocument/2006/bibliography"/>
   </ds:schemaRefs>

</xml_diff>

<commit_message>
Make loss control surveys a collection
</commit_message>
<xml_diff>
--- a/lib/docx_templates/default.docx
+++ b/lib/docx_templates/default.docx
@@ -7610,12 +7610,6 @@
     </w:p>
     <w:p>
       <w:pPr>
-        <w:pStyle w:val="NoSpacing"/>
-        <w:tabs>
-          <w:tab w:val="left" w:pos="5103"/>
-        </w:tabs>
-      </w:pPr>
-      <w:r>
         <w:rPr>
           <w:rStyle w:val="Emphasis"/>
           <w:bCs w:val="0"/>
@@ -7623,7 +7617,41 @@
           <w:iCs w:val="0"/>
           <w:spacing w:val="0"/>
         </w:rPr>
-        <w:t>ANNUAL LOSS CONTROL SURVEY</w:t>
+      </w:pPr>
+      <w:r>
+        <w:rPr>
+          <w:rStyle w:val="Emphasis"/>
+          <w:b w:val="0"/>
+          <w:bCs w:val="0"/>
+          <w:i w:val="0"/>
+          <w:iCs w:val="0"/>
+          <w:spacing w:val="0"/>
+        </w:rPr>
+        <w:t>%locationInfos.lossControlSurveys.pageBreak</w:t>
+      </w:r>
+      <w:r>
+        <w:rPr>
+          <w:rStyle w:val="Emphasis"/>
+          <w:b w:val="0"/>
+          <w:bCs w:val="0"/>
+          <w:i w:val="0"/>
+          <w:iCs w:val="0"/>
+          <w:spacing w:val="0"/>
+        </w:rPr>
+        <w:t>|</w:t>
+      </w:r>
+      <w:bookmarkStart w:id="0" w:name="_GoBack"/>
+      <w:bookmarkEnd w:id="0"/>
+      <w:r>
+        <w:rPr>
+          <w:rStyle w:val="Emphasis"/>
+          <w:b w:val="0"/>
+          <w:bCs w:val="0"/>
+          <w:i w:val="0"/>
+          <w:iCs w:val="0"/>
+          <w:spacing w:val="0"/>
+        </w:rPr>
+        <w:t>%</w:t>
       </w:r>
       <w:r>
         <w:rPr>
@@ -7633,16 +7661,7 @@
           <w:iCs w:val="0"/>
           <w:spacing w:val="0"/>
         </w:rPr>
-        <w:tab/>
-      </w:r>
-      <w:r>
-        <w:rPr>
-          <w:b/>
-        </w:rPr>
-        <w:t>Performed by:</w:t>
-      </w:r>
-      <w:r>
-        <w:t xml:space="preserve"> %locationInfos.surveyPerformedBy%</w:t>
+        <w:br w:type="page"/>
       </w:r>
     </w:p>
     <w:p>
@@ -7651,37 +7670,7 @@
         <w:tabs>
           <w:tab w:val="left" w:pos="5103"/>
         </w:tabs>
-        <w:rPr>
-          <w:rStyle w:val="Emphasis"/>
-          <w:b w:val="0"/>
-          <w:bCs w:val="0"/>
-          <w:i w:val="0"/>
-          <w:iCs w:val="0"/>
-          <w:spacing w:val="0"/>
-        </w:rPr>
       </w:pPr>
-      <w:r>
-        <w:rPr>
-          <w:rStyle w:val="Emphasis"/>
-          <w:b w:val="0"/>
-          <w:bCs w:val="0"/>
-          <w:i w:val="0"/>
-          <w:iCs w:val="0"/>
-          <w:spacing w:val="0"/>
-        </w:rPr>
-        <w:t>PREPARED FOR</w:t>
-      </w:r>
-      <w:r>
-        <w:rPr>
-          <w:rStyle w:val="Emphasis"/>
-          <w:b w:val="0"/>
-          <w:bCs w:val="0"/>
-          <w:i w:val="0"/>
-          <w:iCs w:val="0"/>
-          <w:spacing w:val="0"/>
-        </w:rPr>
-        <w:tab/>
-      </w:r>
       <w:r>
         <w:rPr>
           <w:rStyle w:val="Emphasis"/>
@@ -7690,18 +7679,33 @@
           <w:iCs w:val="0"/>
           <w:spacing w:val="0"/>
         </w:rPr>
-        <w:t>Date:</w:t>
+        <w:lastRenderedPageBreak/>
+        <w:t>ANNUAL LOSS CONTROL SURVEY</w:t>
       </w:r>
       <w:r>
         <w:rPr>
           <w:rStyle w:val="Emphasis"/>
-          <w:b w:val="0"/>
           <w:bCs w:val="0"/>
           <w:i w:val="0"/>
           <w:iCs w:val="0"/>
           <w:spacing w:val="0"/>
         </w:rPr>
-        <w:t xml:space="preserve"> %locationInfos.surveyDate%</w:t>
+        <w:tab/>
+      </w:r>
+      <w:r>
+        <w:rPr>
+          <w:b/>
+        </w:rPr>
+        <w:t>Performed by:</w:t>
+      </w:r>
+      <w:r>
+        <w:t xml:space="preserve"> %</w:t>
+      </w:r>
+      <w:r>
+        <w:t>locationInfos.lossControlSurveys.</w:t>
+      </w:r>
+      <w:r>
+        <w:t>surveyPerformedBy%</w:t>
       </w:r>
     </w:p>
     <w:p>
@@ -7728,7 +7732,7 @@
           <w:iCs w:val="0"/>
           <w:spacing w:val="0"/>
         </w:rPr>
-        <w:t>%company%</w:t>
+        <w:t>PREPARED FOR</w:t>
       </w:r>
       <w:r>
         <w:rPr>
@@ -7749,7 +7753,7 @@
           <w:iCs w:val="0"/>
           <w:spacing w:val="0"/>
         </w:rPr>
-        <w:t>Person Interviewed:</w:t>
+        <w:t>Date:</w:t>
       </w:r>
       <w:r>
         <w:rPr>
@@ -7760,7 +7764,29 @@
           <w:iCs w:val="0"/>
           <w:spacing w:val="0"/>
         </w:rPr>
-        <w:t xml:space="preserve"> %locationInfos.surveyInterviewee%</w:t>
+        <w:t xml:space="preserve"> %</w:t>
+      </w:r>
+      <w:r>
+        <w:rPr>
+          <w:rStyle w:val="Emphasis"/>
+          <w:b w:val="0"/>
+          <w:bCs w:val="0"/>
+          <w:i w:val="0"/>
+          <w:iCs w:val="0"/>
+          <w:spacing w:val="0"/>
+        </w:rPr>
+        <w:t>locationInfos.lossControlSurveys.</w:t>
+      </w:r>
+      <w:r>
+        <w:rPr>
+          <w:rStyle w:val="Emphasis"/>
+          <w:b w:val="0"/>
+          <w:bCs w:val="0"/>
+          <w:i w:val="0"/>
+          <w:iCs w:val="0"/>
+          <w:spacing w:val="0"/>
+        </w:rPr>
+        <w:t>surveyDate%</w:t>
       </w:r>
     </w:p>
     <w:p>
@@ -7781,12 +7807,13 @@
       <w:r>
         <w:rPr>
           <w:rStyle w:val="Emphasis"/>
+          <w:b w:val="0"/>
           <w:bCs w:val="0"/>
           <w:i w:val="0"/>
           <w:iCs w:val="0"/>
           <w:spacing w:val="0"/>
         </w:rPr>
-        <w:t>Location:</w:t>
+        <w:t>%company%</w:t>
       </w:r>
       <w:r>
         <w:rPr>
@@ -7797,7 +7824,17 @@
           <w:iCs w:val="0"/>
           <w:spacing w:val="0"/>
         </w:rPr>
-        <w:t xml:space="preserve">  %locationInfos.locationNumber%</w:t>
+        <w:tab/>
+      </w:r>
+      <w:r>
+        <w:rPr>
+          <w:rStyle w:val="Emphasis"/>
+          <w:bCs w:val="0"/>
+          <w:i w:val="0"/>
+          <w:iCs w:val="0"/>
+          <w:spacing w:val="0"/>
+        </w:rPr>
+        <w:t>Person Interviewed:</w:t>
       </w:r>
       <w:r>
         <w:rPr>
@@ -7808,17 +7845,7 @@
           <w:iCs w:val="0"/>
           <w:spacing w:val="0"/>
         </w:rPr>
-        <w:tab/>
-      </w:r>
-      <w:r>
-        <w:rPr>
-          <w:rStyle w:val="Emphasis"/>
-          <w:bCs w:val="0"/>
-          <w:i w:val="0"/>
-          <w:iCs w:val="0"/>
-          <w:spacing w:val="0"/>
-        </w:rPr>
-        <w:t>Address:</w:t>
+        <w:t xml:space="preserve"> %</w:t>
       </w:r>
       <w:r>
         <w:rPr>
@@ -7829,7 +7856,131 @@
           <w:iCs w:val="0"/>
           <w:spacing w:val="0"/>
         </w:rPr>
-        <w:t xml:space="preserve"> %locationInfos.locationAddress%</w:t>
+        <w:t>locationInfos.lossControlSurveys.</w:t>
+      </w:r>
+      <w:r>
+        <w:rPr>
+          <w:rStyle w:val="Emphasis"/>
+          <w:b w:val="0"/>
+          <w:bCs w:val="0"/>
+          <w:i w:val="0"/>
+          <w:iCs w:val="0"/>
+          <w:spacing w:val="0"/>
+        </w:rPr>
+        <w:t>surveyInterviewee%</w:t>
+      </w:r>
+    </w:p>
+    <w:p>
+      <w:pPr>
+        <w:pStyle w:val="NoSpacing"/>
+        <w:tabs>
+          <w:tab w:val="left" w:pos="5103"/>
+        </w:tabs>
+        <w:rPr>
+          <w:rStyle w:val="Emphasis"/>
+          <w:b w:val="0"/>
+          <w:bCs w:val="0"/>
+          <w:i w:val="0"/>
+          <w:iCs w:val="0"/>
+          <w:spacing w:val="0"/>
+        </w:rPr>
+      </w:pPr>
+      <w:r>
+        <w:rPr>
+          <w:rStyle w:val="Emphasis"/>
+          <w:bCs w:val="0"/>
+          <w:i w:val="0"/>
+          <w:iCs w:val="0"/>
+          <w:spacing w:val="0"/>
+        </w:rPr>
+        <w:t>Location:</w:t>
+      </w:r>
+      <w:r>
+        <w:rPr>
+          <w:rStyle w:val="Emphasis"/>
+          <w:b w:val="0"/>
+          <w:bCs w:val="0"/>
+          <w:i w:val="0"/>
+          <w:iCs w:val="0"/>
+          <w:spacing w:val="0"/>
+        </w:rPr>
+        <w:t xml:space="preserve">  %</w:t>
+      </w:r>
+      <w:r>
+        <w:rPr>
+          <w:rStyle w:val="Emphasis"/>
+          <w:b w:val="0"/>
+          <w:bCs w:val="0"/>
+          <w:i w:val="0"/>
+          <w:iCs w:val="0"/>
+          <w:spacing w:val="0"/>
+        </w:rPr>
+        <w:t>locationInfos.lossControlSurveys.</w:t>
+      </w:r>
+      <w:r>
+        <w:rPr>
+          <w:rStyle w:val="Emphasis"/>
+          <w:b w:val="0"/>
+          <w:bCs w:val="0"/>
+          <w:i w:val="0"/>
+          <w:iCs w:val="0"/>
+          <w:spacing w:val="0"/>
+        </w:rPr>
+        <w:t>locationNumber%</w:t>
+      </w:r>
+      <w:r>
+        <w:rPr>
+          <w:rStyle w:val="Emphasis"/>
+          <w:b w:val="0"/>
+          <w:bCs w:val="0"/>
+          <w:i w:val="0"/>
+          <w:iCs w:val="0"/>
+          <w:spacing w:val="0"/>
+        </w:rPr>
+        <w:tab/>
+      </w:r>
+      <w:r>
+        <w:rPr>
+          <w:rStyle w:val="Emphasis"/>
+          <w:bCs w:val="0"/>
+          <w:i w:val="0"/>
+          <w:iCs w:val="0"/>
+          <w:spacing w:val="0"/>
+        </w:rPr>
+        <w:t>Address:</w:t>
+      </w:r>
+      <w:r>
+        <w:rPr>
+          <w:rStyle w:val="Emphasis"/>
+          <w:b w:val="0"/>
+          <w:bCs w:val="0"/>
+          <w:i w:val="0"/>
+          <w:iCs w:val="0"/>
+          <w:spacing w:val="0"/>
+        </w:rPr>
+        <w:t xml:space="preserve"> %</w:t>
+      </w:r>
+      <w:r>
+        <w:rPr>
+          <w:rStyle w:val="Emphasis"/>
+          <w:b w:val="0"/>
+          <w:bCs w:val="0"/>
+          <w:i w:val="0"/>
+          <w:iCs w:val="0"/>
+          <w:spacing w:val="0"/>
+        </w:rPr>
+        <w:t>locationInfos.lossControlSurveys.</w:t>
+      </w:r>
+      <w:r>
+        <w:rPr>
+          <w:rStyle w:val="Emphasis"/>
+          <w:b w:val="0"/>
+          <w:bCs w:val="0"/>
+          <w:i w:val="0"/>
+          <w:iCs w:val="0"/>
+          <w:spacing w:val="0"/>
+        </w:rPr>
+        <w:t>locationAddress%</w:t>
       </w:r>
     </w:p>
     <w:p>
@@ -8035,7 +8186,23 @@
                 <w:sz w:val="18"/>
                 <w:szCs w:val="18"/>
               </w:rPr>
-              <w:t>%if locationInfos.surveyHeatingServiced.yes%x</w:t>
+              <w:t xml:space="preserve">%if </w:t>
+            </w:r>
+            <w:r>
+              <w:rPr>
+                <w:b/>
+                <w:sz w:val="18"/>
+                <w:szCs w:val="18"/>
+              </w:rPr>
+              <w:t>locationInfos.lossControlSurveys.</w:t>
+            </w:r>
+            <w:r>
+              <w:rPr>
+                <w:b/>
+                <w:sz w:val="18"/>
+                <w:szCs w:val="18"/>
+              </w:rPr>
+              <w:t>surveyHeatingServiced.yes%x</w:t>
             </w:r>
           </w:p>
         </w:tc>
@@ -8064,7 +8231,23 @@
                 <w:sz w:val="18"/>
                 <w:szCs w:val="18"/>
               </w:rPr>
-              <w:t>%ifnot locationInfos.surveyHeatingServiced.yes%x</w:t>
+              <w:t xml:space="preserve">%ifnot </w:t>
+            </w:r>
+            <w:r>
+              <w:rPr>
+                <w:b/>
+                <w:sz w:val="18"/>
+                <w:szCs w:val="18"/>
+              </w:rPr>
+              <w:t>locationInfos.lossControlSurveys.</w:t>
+            </w:r>
+            <w:r>
+              <w:rPr>
+                <w:b/>
+                <w:sz w:val="18"/>
+                <w:szCs w:val="18"/>
+              </w:rPr>
+              <w:t>surveyHeatingServiced.yes%x</w:t>
             </w:r>
           </w:p>
         </w:tc>
@@ -8161,7 +8344,23 @@
                 <w:sz w:val="18"/>
                 <w:szCs w:val="18"/>
               </w:rPr>
-              <w:t>%if locationInfos.surveyCombClearance.yes%x</w:t>
+              <w:t xml:space="preserve">%if </w:t>
+            </w:r>
+            <w:r>
+              <w:rPr>
+                <w:b/>
+                <w:sz w:val="18"/>
+                <w:szCs w:val="18"/>
+              </w:rPr>
+              <w:t>locationInfos.lossControlSurveys.</w:t>
+            </w:r>
+            <w:r>
+              <w:rPr>
+                <w:b/>
+                <w:sz w:val="18"/>
+                <w:szCs w:val="18"/>
+              </w:rPr>
+              <w:t>surveyCombClearance.yes%x</w:t>
             </w:r>
           </w:p>
         </w:tc>
@@ -8190,7 +8389,23 @@
                 <w:sz w:val="18"/>
                 <w:szCs w:val="18"/>
               </w:rPr>
-              <w:t>%ifnot locationInfos.surveyCombClearance.yes%x</w:t>
+              <w:t xml:space="preserve">%ifnot </w:t>
+            </w:r>
+            <w:r>
+              <w:rPr>
+                <w:b/>
+                <w:sz w:val="18"/>
+                <w:szCs w:val="18"/>
+              </w:rPr>
+              <w:t>locationInfos.lossControlSurveys.</w:t>
+            </w:r>
+            <w:r>
+              <w:rPr>
+                <w:b/>
+                <w:sz w:val="18"/>
+                <w:szCs w:val="18"/>
+              </w:rPr>
+              <w:t>surveyCombClearance.yes%x</w:t>
             </w:r>
           </w:p>
         </w:tc>
@@ -8274,7 +8489,23 @@
                 <w:sz w:val="18"/>
                 <w:szCs w:val="18"/>
               </w:rPr>
-              <w:t>%if locationInfos.surveyTemporaryHeating.yes%x</w:t>
+              <w:t xml:space="preserve">%if </w:t>
+            </w:r>
+            <w:r>
+              <w:rPr>
+                <w:b/>
+                <w:sz w:val="18"/>
+                <w:szCs w:val="18"/>
+              </w:rPr>
+              <w:t>locationInfos.lossControlSurveys.</w:t>
+            </w:r>
+            <w:r>
+              <w:rPr>
+                <w:b/>
+                <w:sz w:val="18"/>
+                <w:szCs w:val="18"/>
+              </w:rPr>
+              <w:t>surveyTemporaryHeating.yes%x</w:t>
             </w:r>
           </w:p>
         </w:tc>
@@ -8303,7 +8534,23 @@
                 <w:sz w:val="18"/>
                 <w:szCs w:val="18"/>
               </w:rPr>
-              <w:t>%ifnot locationInfos.surveyTemporaryHeating.yes%x</w:t>
+              <w:t xml:space="preserve">%ifnot </w:t>
+            </w:r>
+            <w:r>
+              <w:rPr>
+                <w:b/>
+                <w:sz w:val="18"/>
+                <w:szCs w:val="18"/>
+              </w:rPr>
+              <w:t>locationInfos.lossControlSurveys.</w:t>
+            </w:r>
+            <w:r>
+              <w:rPr>
+                <w:b/>
+                <w:sz w:val="18"/>
+                <w:szCs w:val="18"/>
+              </w:rPr>
+              <w:t>surveyTemporaryHeating.yes%x</w:t>
             </w:r>
           </w:p>
         </w:tc>
@@ -8357,7 +8604,6 @@
                 <w:sz w:val="18"/>
                 <w:szCs w:val="18"/>
               </w:rPr>
-              <w:lastRenderedPageBreak/>
               <w:t>Electrical Systems</w:t>
             </w:r>
           </w:p>
@@ -8453,6 +8699,7 @@
                 <w:sz w:val="18"/>
                 <w:szCs w:val="18"/>
               </w:rPr>
+              <w:lastRenderedPageBreak/>
               <w:t>Any upgrades that we should be aware of?</w:t>
             </w:r>
           </w:p>
@@ -8482,7 +8729,23 @@
                 <w:sz w:val="18"/>
                 <w:szCs w:val="18"/>
               </w:rPr>
-              <w:t>%if locationInfos.surveyElectricalUpgrades.yes%x</w:t>
+              <w:t xml:space="preserve">%if </w:t>
+            </w:r>
+            <w:r>
+              <w:rPr>
+                <w:b/>
+                <w:sz w:val="18"/>
+                <w:szCs w:val="18"/>
+              </w:rPr>
+              <w:t>locationInfos.lossControlSurveys.</w:t>
+            </w:r>
+            <w:r>
+              <w:rPr>
+                <w:b/>
+                <w:sz w:val="18"/>
+                <w:szCs w:val="18"/>
+              </w:rPr>
+              <w:t>surveyElectricalUpgrades.yes%x</w:t>
             </w:r>
           </w:p>
         </w:tc>
@@ -8511,7 +8774,23 @@
                 <w:sz w:val="18"/>
                 <w:szCs w:val="18"/>
               </w:rPr>
-              <w:t>%ifnot locationInfos.surveyElectricalUpgrades.yes%x</w:t>
+              <w:t xml:space="preserve">%ifnot </w:t>
+            </w:r>
+            <w:r>
+              <w:rPr>
+                <w:b/>
+                <w:sz w:val="18"/>
+                <w:szCs w:val="18"/>
+              </w:rPr>
+              <w:t>locationInfos.lossControlSurveys.</w:t>
+            </w:r>
+            <w:r>
+              <w:rPr>
+                <w:b/>
+                <w:sz w:val="18"/>
+                <w:szCs w:val="18"/>
+              </w:rPr>
+              <w:t>surveyElectricalUpgrades.yes%x</w:t>
             </w:r>
           </w:p>
         </w:tc>
@@ -8544,7 +8823,33 @@
                 <w:sz w:val="18"/>
                 <w:szCs w:val="18"/>
               </w:rPr>
-              <w:t>%locationInfos.survey</w:t>
+              <w:t>%</w:t>
+            </w:r>
+            <w:r>
+              <w:rPr>
+                <w:rStyle w:val="Emphasis"/>
+                <w:b w:val="0"/>
+                <w:bCs w:val="0"/>
+                <w:i w:val="0"/>
+                <w:iCs w:val="0"/>
+                <w:spacing w:val="0"/>
+                <w:sz w:val="18"/>
+                <w:szCs w:val="18"/>
+              </w:rPr>
+              <w:t>locationInfos.lossControlSurveys.</w:t>
+            </w:r>
+            <w:r>
+              <w:rPr>
+                <w:rStyle w:val="Emphasis"/>
+                <w:b w:val="0"/>
+                <w:bCs w:val="0"/>
+                <w:i w:val="0"/>
+                <w:iCs w:val="0"/>
+                <w:spacing w:val="0"/>
+                <w:sz w:val="18"/>
+                <w:szCs w:val="18"/>
+              </w:rPr>
+              <w:t>survey</w:t>
             </w:r>
             <w:r>
               <w:rPr>
@@ -8647,7 +8952,23 @@
                 <w:sz w:val="18"/>
                 <w:szCs w:val="18"/>
               </w:rPr>
-              <w:t>%if locationInfos.surveyExtensionCords.yes%x</w:t>
+              <w:t xml:space="preserve">%if </w:t>
+            </w:r>
+            <w:r>
+              <w:rPr>
+                <w:b/>
+                <w:sz w:val="18"/>
+                <w:szCs w:val="18"/>
+              </w:rPr>
+              <w:t>locationInfos.lossControlSurveys.</w:t>
+            </w:r>
+            <w:r>
+              <w:rPr>
+                <w:b/>
+                <w:sz w:val="18"/>
+                <w:szCs w:val="18"/>
+              </w:rPr>
+              <w:t>surveyExtensionCords.yes%x</w:t>
             </w:r>
           </w:p>
         </w:tc>
@@ -8676,7 +8997,23 @@
                 <w:sz w:val="18"/>
                 <w:szCs w:val="18"/>
               </w:rPr>
-              <w:t>%ifnot locationInfos.surveyExtensionCords.yes%x</w:t>
+              <w:t xml:space="preserve">%ifnot </w:t>
+            </w:r>
+            <w:r>
+              <w:rPr>
+                <w:b/>
+                <w:sz w:val="18"/>
+                <w:szCs w:val="18"/>
+              </w:rPr>
+              <w:t>locationInfos.lossControlSurveys.</w:t>
+            </w:r>
+            <w:r>
+              <w:rPr>
+                <w:b/>
+                <w:sz w:val="18"/>
+                <w:szCs w:val="18"/>
+              </w:rPr>
+              <w:t>surveyExtensionCords.yes%x</w:t>
             </w:r>
           </w:p>
         </w:tc>
@@ -8760,7 +9097,23 @@
                 <w:sz w:val="18"/>
                 <w:szCs w:val="18"/>
               </w:rPr>
-              <w:t>%if locationInfos.surveyService.yes%x</w:t>
+              <w:t xml:space="preserve">%if </w:t>
+            </w:r>
+            <w:r>
+              <w:rPr>
+                <w:b/>
+                <w:sz w:val="18"/>
+                <w:szCs w:val="18"/>
+              </w:rPr>
+              <w:t>locationInfos.lossControlSurveys.</w:t>
+            </w:r>
+            <w:r>
+              <w:rPr>
+                <w:b/>
+                <w:sz w:val="18"/>
+                <w:szCs w:val="18"/>
+              </w:rPr>
+              <w:t>surveyService.yes%x</w:t>
             </w:r>
           </w:p>
         </w:tc>
@@ -8789,7 +9142,23 @@
                 <w:sz w:val="18"/>
                 <w:szCs w:val="18"/>
               </w:rPr>
-              <w:t>%ifnot locationInfos.surveyService.yes%x</w:t>
+              <w:t xml:space="preserve">%ifnot </w:t>
+            </w:r>
+            <w:r>
+              <w:rPr>
+                <w:b/>
+                <w:sz w:val="18"/>
+                <w:szCs w:val="18"/>
+              </w:rPr>
+              <w:t>locationInfos.lossControlSurveys.</w:t>
+            </w:r>
+            <w:r>
+              <w:rPr>
+                <w:b/>
+                <w:sz w:val="18"/>
+                <w:szCs w:val="18"/>
+              </w:rPr>
+              <w:t>surveyService.yes%x</w:t>
             </w:r>
           </w:p>
         </w:tc>
@@ -8822,7 +9191,33 @@
                 <w:sz w:val="18"/>
                 <w:szCs w:val="18"/>
               </w:rPr>
-              <w:t>%locationInfos.survey</w:t>
+              <w:t>%</w:t>
+            </w:r>
+            <w:r>
+              <w:rPr>
+                <w:rStyle w:val="Emphasis"/>
+                <w:b w:val="0"/>
+                <w:bCs w:val="0"/>
+                <w:i w:val="0"/>
+                <w:iCs w:val="0"/>
+                <w:spacing w:val="0"/>
+                <w:sz w:val="18"/>
+                <w:szCs w:val="18"/>
+              </w:rPr>
+              <w:t>locationInfos.lossControlSurveys.</w:t>
+            </w:r>
+            <w:r>
+              <w:rPr>
+                <w:rStyle w:val="Emphasis"/>
+                <w:b w:val="0"/>
+                <w:bCs w:val="0"/>
+                <w:i w:val="0"/>
+                <w:iCs w:val="0"/>
+                <w:spacing w:val="0"/>
+                <w:sz w:val="18"/>
+                <w:szCs w:val="18"/>
+              </w:rPr>
+              <w:t>survey</w:t>
             </w:r>
             <w:r>
               <w:rPr>
@@ -8925,7 +9320,23 @@
                 <w:sz w:val="18"/>
                 <w:szCs w:val="18"/>
               </w:rPr>
-              <w:t>%if locationInfos.surveyWiring.yes%x</w:t>
+              <w:t xml:space="preserve">%if </w:t>
+            </w:r>
+            <w:r>
+              <w:rPr>
+                <w:b/>
+                <w:sz w:val="18"/>
+                <w:szCs w:val="18"/>
+              </w:rPr>
+              <w:t>locationInfos.lossControlSurveys.</w:t>
+            </w:r>
+            <w:r>
+              <w:rPr>
+                <w:b/>
+                <w:sz w:val="18"/>
+                <w:szCs w:val="18"/>
+              </w:rPr>
+              <w:t>surveyWiring.yes%x</w:t>
             </w:r>
           </w:p>
         </w:tc>
@@ -8954,7 +9365,32 @@
                 <w:sz w:val="18"/>
                 <w:szCs w:val="18"/>
               </w:rPr>
-              <w:t>%ifnot locationInfos.surveyWiring.yes%x</w:t>
+              <w:t xml:space="preserve">%ifnot </w:t>
+            </w:r>
+            <w:r>
+              <w:rPr>
+                <w:b/>
+                <w:sz w:val="18"/>
+                <w:szCs w:val="18"/>
+              </w:rPr>
+              <w:t>locationInfos.lossControlSurveys.</w:t>
+            </w:r>
+            <w:r>
+              <w:rPr>
+                <w:b/>
+                <w:sz w:val="18"/>
+                <w:szCs w:val="18"/>
+              </w:rPr>
+              <w:t>surveyWiring.yes%</w:t>
+            </w:r>
+            <w:r>
+              <w:rPr>
+                <w:b/>
+                <w:sz w:val="18"/>
+                <w:szCs w:val="18"/>
+              </w:rPr>
+              <w:lastRenderedPageBreak/>
+              <w:t>x</w:t>
             </w:r>
           </w:p>
         </w:tc>
@@ -9009,6 +9445,7 @@
                 <w:sz w:val="18"/>
                 <w:szCs w:val="18"/>
               </w:rPr>
+              <w:lastRenderedPageBreak/>
               <w:t>Has thermo-graphic scan been performed?</w:t>
             </w:r>
           </w:p>
@@ -9038,7 +9475,23 @@
                 <w:sz w:val="18"/>
                 <w:szCs w:val="18"/>
               </w:rPr>
-              <w:t>%if locationInfos.surveyThermScan.yes%x</w:t>
+              <w:t xml:space="preserve">%if </w:t>
+            </w:r>
+            <w:r>
+              <w:rPr>
+                <w:b/>
+                <w:sz w:val="18"/>
+                <w:szCs w:val="18"/>
+              </w:rPr>
+              <w:t>locationInfos.lossControlSurveys.</w:t>
+            </w:r>
+            <w:r>
+              <w:rPr>
+                <w:b/>
+                <w:sz w:val="18"/>
+                <w:szCs w:val="18"/>
+              </w:rPr>
+              <w:t>surveyThermScan.yes%x</w:t>
             </w:r>
           </w:p>
         </w:tc>
@@ -9067,7 +9520,23 @@
                 <w:sz w:val="18"/>
                 <w:szCs w:val="18"/>
               </w:rPr>
-              <w:t>%ifnot locationInfos.surveyThermScan.yes%x</w:t>
+              <w:t xml:space="preserve">%ifnot </w:t>
+            </w:r>
+            <w:r>
+              <w:rPr>
+                <w:b/>
+                <w:sz w:val="18"/>
+                <w:szCs w:val="18"/>
+              </w:rPr>
+              <w:t>locationInfos.lossControlSurveys.</w:t>
+            </w:r>
+            <w:r>
+              <w:rPr>
+                <w:b/>
+                <w:sz w:val="18"/>
+                <w:szCs w:val="18"/>
+              </w:rPr>
+              <w:t>surveyThermScan.yes%x</w:t>
             </w:r>
           </w:p>
         </w:tc>
@@ -9245,16 +9714,23 @@
                 <w:sz w:val="18"/>
                 <w:szCs w:val="18"/>
               </w:rPr>
-              <w:t>%if locationInfos.surveyAisl</w:t>
-            </w:r>
-            <w:r>
-              <w:rPr>
-                <w:b/>
-                <w:sz w:val="18"/>
-                <w:szCs w:val="18"/>
-              </w:rPr>
-              <w:lastRenderedPageBreak/>
-              <w:t>esClear.yes%x</w:t>
+              <w:t xml:space="preserve">%if </w:t>
+            </w:r>
+            <w:r>
+              <w:rPr>
+                <w:b/>
+                <w:sz w:val="18"/>
+                <w:szCs w:val="18"/>
+              </w:rPr>
+              <w:t>locationInfos.lossControlSurveys.</w:t>
+            </w:r>
+            <w:r>
+              <w:rPr>
+                <w:b/>
+                <w:sz w:val="18"/>
+                <w:szCs w:val="18"/>
+              </w:rPr>
+              <w:t>surveyAislesClear.yes%x</w:t>
             </w:r>
           </w:p>
         </w:tc>
@@ -9283,17 +9759,23 @@
                 <w:sz w:val="18"/>
                 <w:szCs w:val="18"/>
               </w:rPr>
-              <w:lastRenderedPageBreak/>
-              <w:t>%ifnot locationInfos.surv</w:t>
-            </w:r>
-            <w:r>
-              <w:rPr>
-                <w:b/>
-                <w:sz w:val="18"/>
-                <w:szCs w:val="18"/>
-              </w:rPr>
-              <w:lastRenderedPageBreak/>
-              <w:t>eyAislesClear.yes%x</w:t>
+              <w:t xml:space="preserve">%ifnot </w:t>
+            </w:r>
+            <w:r>
+              <w:rPr>
+                <w:b/>
+                <w:sz w:val="18"/>
+                <w:szCs w:val="18"/>
+              </w:rPr>
+              <w:t>locationInfos.lossControlSurveys.</w:t>
+            </w:r>
+            <w:r>
+              <w:rPr>
+                <w:b/>
+                <w:sz w:val="18"/>
+                <w:szCs w:val="18"/>
+              </w:rPr>
+              <w:t>surveyAislesClear.yes%x</w:t>
             </w:r>
           </w:p>
         </w:tc>
@@ -9348,7 +9830,6 @@
                 <w:sz w:val="18"/>
                 <w:szCs w:val="18"/>
               </w:rPr>
-              <w:lastRenderedPageBreak/>
               <w:t>Stock rooms organized and well lit?</w:t>
             </w:r>
           </w:p>
@@ -9378,7 +9859,23 @@
                 <w:sz w:val="18"/>
                 <w:szCs w:val="18"/>
               </w:rPr>
-              <w:t>%if locationInfos.surveyStockRooms.yes%x</w:t>
+              <w:t xml:space="preserve">%if </w:t>
+            </w:r>
+            <w:r>
+              <w:rPr>
+                <w:b/>
+                <w:sz w:val="18"/>
+                <w:szCs w:val="18"/>
+              </w:rPr>
+              <w:t>locationInfos.lossControlSurveys.</w:t>
+            </w:r>
+            <w:r>
+              <w:rPr>
+                <w:b/>
+                <w:sz w:val="18"/>
+                <w:szCs w:val="18"/>
+              </w:rPr>
+              <w:t>surveyStockRooms.yes%x</w:t>
             </w:r>
           </w:p>
         </w:tc>
@@ -9407,7 +9904,23 @@
                 <w:sz w:val="18"/>
                 <w:szCs w:val="18"/>
               </w:rPr>
-              <w:t>%ifnot locationInfos.surveyStockRooms.yes%x</w:t>
+              <w:t xml:space="preserve">%ifnot </w:t>
+            </w:r>
+            <w:r>
+              <w:rPr>
+                <w:b/>
+                <w:sz w:val="18"/>
+                <w:szCs w:val="18"/>
+              </w:rPr>
+              <w:t>locationInfos.lossControlSurveys.</w:t>
+            </w:r>
+            <w:r>
+              <w:rPr>
+                <w:b/>
+                <w:sz w:val="18"/>
+                <w:szCs w:val="18"/>
+              </w:rPr>
+              <w:t>surveyStockRooms.yes%x</w:t>
             </w:r>
           </w:p>
         </w:tc>
@@ -9491,7 +10004,23 @@
                 <w:sz w:val="18"/>
                 <w:szCs w:val="18"/>
               </w:rPr>
-              <w:t>%if locationInfos.surveyCrossDoc.yes%x</w:t>
+              <w:t xml:space="preserve">%if </w:t>
+            </w:r>
+            <w:r>
+              <w:rPr>
+                <w:b/>
+                <w:sz w:val="18"/>
+                <w:szCs w:val="18"/>
+              </w:rPr>
+              <w:t>locationInfos.lossControlSurveys.</w:t>
+            </w:r>
+            <w:r>
+              <w:rPr>
+                <w:b/>
+                <w:sz w:val="18"/>
+                <w:szCs w:val="18"/>
+              </w:rPr>
+              <w:t>surveyCrossDoc.yes%x</w:t>
             </w:r>
           </w:p>
         </w:tc>
@@ -9520,7 +10049,32 @@
                 <w:sz w:val="18"/>
                 <w:szCs w:val="18"/>
               </w:rPr>
-              <w:t>%ifnot locationInfos.surveyCrossDoc.yes%x</w:t>
+              <w:t xml:space="preserve">%ifnot </w:t>
+            </w:r>
+            <w:r>
+              <w:rPr>
+                <w:b/>
+                <w:sz w:val="18"/>
+                <w:szCs w:val="18"/>
+              </w:rPr>
+              <w:t>locationInfos.lossControlSurveys.</w:t>
+            </w:r>
+            <w:r>
+              <w:rPr>
+                <w:b/>
+                <w:sz w:val="18"/>
+                <w:szCs w:val="18"/>
+              </w:rPr>
+              <w:t>surveyCrossDoc.ye</w:t>
+            </w:r>
+            <w:r>
+              <w:rPr>
+                <w:b/>
+                <w:sz w:val="18"/>
+                <w:szCs w:val="18"/>
+              </w:rPr>
+              <w:lastRenderedPageBreak/>
+              <w:t>s%x</w:t>
             </w:r>
           </w:p>
         </w:tc>
@@ -9575,6 +10129,7 @@
                 <w:sz w:val="18"/>
                 <w:szCs w:val="18"/>
               </w:rPr>
+              <w:lastRenderedPageBreak/>
               <w:t>Trash and pallets clear from building 50’?</w:t>
             </w:r>
           </w:p>
@@ -9604,7 +10159,23 @@
                 <w:sz w:val="18"/>
                 <w:szCs w:val="18"/>
               </w:rPr>
-              <w:t>%if locationInfos.surveyTrashClear.yes%x</w:t>
+              <w:t xml:space="preserve">%if </w:t>
+            </w:r>
+            <w:r>
+              <w:rPr>
+                <w:b/>
+                <w:sz w:val="18"/>
+                <w:szCs w:val="18"/>
+              </w:rPr>
+              <w:t>locationInfos.lossControlSurveys.</w:t>
+            </w:r>
+            <w:r>
+              <w:rPr>
+                <w:b/>
+                <w:sz w:val="18"/>
+                <w:szCs w:val="18"/>
+              </w:rPr>
+              <w:t>surveyTrashClear.yes%x</w:t>
             </w:r>
           </w:p>
         </w:tc>
@@ -9633,7 +10204,23 @@
                 <w:sz w:val="18"/>
                 <w:szCs w:val="18"/>
               </w:rPr>
-              <w:t>%ifnot locationInfos.surveyTrashClear.yes%x</w:t>
+              <w:t xml:space="preserve">%ifnot </w:t>
+            </w:r>
+            <w:r>
+              <w:rPr>
+                <w:b/>
+                <w:sz w:val="18"/>
+                <w:szCs w:val="18"/>
+              </w:rPr>
+              <w:t>locationInfos.lossControlSurveys.</w:t>
+            </w:r>
+            <w:r>
+              <w:rPr>
+                <w:b/>
+                <w:sz w:val="18"/>
+                <w:szCs w:val="18"/>
+              </w:rPr>
+              <w:t>surveyTrashClear.yes%x</w:t>
             </w:r>
           </w:p>
         </w:tc>
@@ -9717,7 +10304,23 @@
                 <w:sz w:val="18"/>
                 <w:szCs w:val="18"/>
               </w:rPr>
-              <w:t>%if locationInfos.surveyWellLit.yes%x</w:t>
+              <w:t xml:space="preserve">%if </w:t>
+            </w:r>
+            <w:r>
+              <w:rPr>
+                <w:b/>
+                <w:sz w:val="18"/>
+                <w:szCs w:val="18"/>
+              </w:rPr>
+              <w:t>locationInfos.lossControlSurveys.</w:t>
+            </w:r>
+            <w:r>
+              <w:rPr>
+                <w:b/>
+                <w:sz w:val="18"/>
+                <w:szCs w:val="18"/>
+              </w:rPr>
+              <w:t>surveyWellLit.yes%x</w:t>
             </w:r>
           </w:p>
         </w:tc>
@@ -9746,7 +10349,23 @@
                 <w:sz w:val="18"/>
                 <w:szCs w:val="18"/>
               </w:rPr>
-              <w:t>%ifnot locationInfos.surveyWellLit.yes%x</w:t>
+              <w:t xml:space="preserve">%ifnot </w:t>
+            </w:r>
+            <w:r>
+              <w:rPr>
+                <w:b/>
+                <w:sz w:val="18"/>
+                <w:szCs w:val="18"/>
+              </w:rPr>
+              <w:t>locationInfos.lossControlSurveys.</w:t>
+            </w:r>
+            <w:r>
+              <w:rPr>
+                <w:b/>
+                <w:sz w:val="18"/>
+                <w:szCs w:val="18"/>
+              </w:rPr>
+              <w:t>surveyWellLit.yes%x</w:t>
             </w:r>
           </w:p>
         </w:tc>
@@ -9924,7 +10543,23 @@
                 <w:sz w:val="18"/>
                 <w:szCs w:val="18"/>
               </w:rPr>
-              <w:t>%if locationInfos.surveyDispensing.yes%x</w:t>
+              <w:t xml:space="preserve">%if </w:t>
+            </w:r>
+            <w:r>
+              <w:rPr>
+                <w:b/>
+                <w:sz w:val="18"/>
+                <w:szCs w:val="18"/>
+              </w:rPr>
+              <w:t>locationInfos.lossControlSurveys.</w:t>
+            </w:r>
+            <w:r>
+              <w:rPr>
+                <w:b/>
+                <w:sz w:val="18"/>
+                <w:szCs w:val="18"/>
+              </w:rPr>
+              <w:t>surveyDispensing.yes%x</w:t>
             </w:r>
           </w:p>
         </w:tc>
@@ -9953,7 +10588,23 @@
                 <w:sz w:val="18"/>
                 <w:szCs w:val="18"/>
               </w:rPr>
-              <w:t>%ifnot locationInfos.surveyDispensing.yes%x</w:t>
+              <w:t xml:space="preserve">%ifnot </w:t>
+            </w:r>
+            <w:r>
+              <w:rPr>
+                <w:b/>
+                <w:sz w:val="18"/>
+                <w:szCs w:val="18"/>
+              </w:rPr>
+              <w:t>locationInfos.lossControlSurveys.</w:t>
+            </w:r>
+            <w:r>
+              <w:rPr>
+                <w:b/>
+                <w:sz w:val="18"/>
+                <w:szCs w:val="18"/>
+              </w:rPr>
+              <w:t>surveyDispensing.yes%x</w:t>
             </w:r>
           </w:p>
         </w:tc>
@@ -9986,7 +10637,33 @@
                 <w:sz w:val="18"/>
                 <w:szCs w:val="18"/>
               </w:rPr>
-              <w:t>%locationInfos.survey</w:t>
+              <w:t>%</w:t>
+            </w:r>
+            <w:r>
+              <w:rPr>
+                <w:rStyle w:val="Emphasis"/>
+                <w:b w:val="0"/>
+                <w:bCs w:val="0"/>
+                <w:i w:val="0"/>
+                <w:iCs w:val="0"/>
+                <w:spacing w:val="0"/>
+                <w:sz w:val="18"/>
+                <w:szCs w:val="18"/>
+              </w:rPr>
+              <w:t>locationInfos.lossControlSurveys.</w:t>
+            </w:r>
+            <w:r>
+              <w:rPr>
+                <w:rStyle w:val="Emphasis"/>
+                <w:b w:val="0"/>
+                <w:bCs w:val="0"/>
+                <w:i w:val="0"/>
+                <w:iCs w:val="0"/>
+                <w:spacing w:val="0"/>
+                <w:sz w:val="18"/>
+                <w:szCs w:val="18"/>
+              </w:rPr>
+              <w:t>survey</w:t>
             </w:r>
             <w:r>
               <w:rPr>
@@ -10089,7 +10766,68 @@
                 <w:sz w:val="18"/>
                 <w:szCs w:val="18"/>
               </w:rPr>
-              <w:t>%if locationInfos.s</w:t>
+              <w:t xml:space="preserve">%if </w:t>
+            </w:r>
+            <w:r>
+              <w:rPr>
+                <w:b/>
+                <w:sz w:val="18"/>
+                <w:szCs w:val="18"/>
+              </w:rPr>
+              <w:t>locationInfos.lossControlSurveys.</w:t>
+            </w:r>
+            <w:r>
+              <w:rPr>
+                <w:b/>
+                <w:sz w:val="18"/>
+                <w:szCs w:val="18"/>
+              </w:rPr>
+              <w:t>surveySolventStorage.yes%x</w:t>
+            </w:r>
+          </w:p>
+        </w:tc>
+        <w:tc>
+          <w:tcPr>
+            <w:tcW w:w="582" w:type="dxa"/>
+          </w:tcPr>
+          <w:p>
+            <w:pPr>
+              <w:pStyle w:val="NoSpacing"/>
+              <w:jc w:val="center"/>
+              <w:rPr>
+                <w:rStyle w:val="Emphasis"/>
+                <w:b w:val="0"/>
+                <w:bCs w:val="0"/>
+                <w:i w:val="0"/>
+                <w:iCs w:val="0"/>
+                <w:spacing w:val="0"/>
+                <w:sz w:val="18"/>
+                <w:szCs w:val="18"/>
+              </w:rPr>
+            </w:pPr>
+            <w:r>
+              <w:rPr>
+                <w:b/>
+                <w:sz w:val="18"/>
+                <w:szCs w:val="18"/>
+              </w:rPr>
+              <w:t xml:space="preserve">%ifnot </w:t>
+            </w:r>
+            <w:r>
+              <w:rPr>
+                <w:b/>
+                <w:sz w:val="18"/>
+                <w:szCs w:val="18"/>
+              </w:rPr>
+              <w:t>locationInfos.lossControlSurveys.</w:t>
+            </w:r>
+            <w:r>
+              <w:rPr>
+                <w:b/>
+                <w:sz w:val="18"/>
+                <w:szCs w:val="18"/>
+              </w:rPr>
+              <w:t>surveySolventStorage.</w:t>
             </w:r>
             <w:r>
               <w:rPr>
@@ -10098,46 +10836,7 @@
                 <w:szCs w:val="18"/>
               </w:rPr>
               <w:lastRenderedPageBreak/>
-              <w:t>urveySolventStorage.yes%x</w:t>
-            </w:r>
-          </w:p>
-        </w:tc>
-        <w:tc>
-          <w:tcPr>
-            <w:tcW w:w="582" w:type="dxa"/>
-          </w:tcPr>
-          <w:p>
-            <w:pPr>
-              <w:pStyle w:val="NoSpacing"/>
-              <w:jc w:val="center"/>
-              <w:rPr>
-                <w:rStyle w:val="Emphasis"/>
-                <w:b w:val="0"/>
-                <w:bCs w:val="0"/>
-                <w:i w:val="0"/>
-                <w:iCs w:val="0"/>
-                <w:spacing w:val="0"/>
-                <w:sz w:val="18"/>
-                <w:szCs w:val="18"/>
-              </w:rPr>
-            </w:pPr>
-            <w:r>
-              <w:rPr>
-                <w:b/>
-                <w:sz w:val="18"/>
-                <w:szCs w:val="18"/>
-              </w:rPr>
-              <w:lastRenderedPageBreak/>
-              <w:t>%ifnot locationI</w:t>
-            </w:r>
-            <w:r>
-              <w:rPr>
-                <w:b/>
-                <w:sz w:val="18"/>
-                <w:szCs w:val="18"/>
-              </w:rPr>
-              <w:lastRenderedPageBreak/>
-              <w:t>nfos.surveySolventStorage.yes%x</w:t>
+              <w:t>yes%x</w:t>
             </w:r>
           </w:p>
         </w:tc>
@@ -10222,7 +10921,23 @@
                 <w:sz w:val="18"/>
                 <w:szCs w:val="18"/>
               </w:rPr>
-              <w:t>%if locationInfos.surveyRefueling.yes%x</w:t>
+              <w:t xml:space="preserve">%if </w:t>
+            </w:r>
+            <w:r>
+              <w:rPr>
+                <w:b/>
+                <w:sz w:val="18"/>
+                <w:szCs w:val="18"/>
+              </w:rPr>
+              <w:t>locationInfos.lossControlSurveys.</w:t>
+            </w:r>
+            <w:r>
+              <w:rPr>
+                <w:b/>
+                <w:sz w:val="18"/>
+                <w:szCs w:val="18"/>
+              </w:rPr>
+              <w:t>surveyRefueling.yes%x</w:t>
             </w:r>
           </w:p>
         </w:tc>
@@ -10251,7 +10966,23 @@
                 <w:sz w:val="18"/>
                 <w:szCs w:val="18"/>
               </w:rPr>
-              <w:t>%ifnot locationInfos.surveyRefueling.yes%x</w:t>
+              <w:t xml:space="preserve">%ifnot </w:t>
+            </w:r>
+            <w:r>
+              <w:rPr>
+                <w:b/>
+                <w:sz w:val="18"/>
+                <w:szCs w:val="18"/>
+              </w:rPr>
+              <w:t>locationInfos.lossControlSurveys.</w:t>
+            </w:r>
+            <w:r>
+              <w:rPr>
+                <w:b/>
+                <w:sz w:val="18"/>
+                <w:szCs w:val="18"/>
+              </w:rPr>
+              <w:t>surveyRefueling.yes%x</w:t>
             </w:r>
           </w:p>
         </w:tc>
@@ -10284,7 +11015,33 @@
                 <w:sz w:val="18"/>
                 <w:szCs w:val="18"/>
               </w:rPr>
-              <w:t>%locationInfos.survey</w:t>
+              <w:t>%</w:t>
+            </w:r>
+            <w:r>
+              <w:rPr>
+                <w:rStyle w:val="Emphasis"/>
+                <w:b w:val="0"/>
+                <w:bCs w:val="0"/>
+                <w:i w:val="0"/>
+                <w:iCs w:val="0"/>
+                <w:spacing w:val="0"/>
+                <w:sz w:val="18"/>
+                <w:szCs w:val="18"/>
+              </w:rPr>
+              <w:t>locationInfos.lossControlSurveys.</w:t>
+            </w:r>
+            <w:r>
+              <w:rPr>
+                <w:rStyle w:val="Emphasis"/>
+                <w:b w:val="0"/>
+                <w:bCs w:val="0"/>
+                <w:i w:val="0"/>
+                <w:iCs w:val="0"/>
+                <w:spacing w:val="0"/>
+                <w:sz w:val="18"/>
+                <w:szCs w:val="18"/>
+              </w:rPr>
+              <w:t>survey</w:t>
             </w:r>
             <w:r>
               <w:rPr>
@@ -10387,7 +11144,23 @@
                 <w:sz w:val="18"/>
                 <w:szCs w:val="18"/>
               </w:rPr>
-              <w:t>%if locationInfos.surveyDisasterPlan.yes%x</w:t>
+              <w:t xml:space="preserve">%if </w:t>
+            </w:r>
+            <w:r>
+              <w:rPr>
+                <w:b/>
+                <w:sz w:val="18"/>
+                <w:szCs w:val="18"/>
+              </w:rPr>
+              <w:t>locationInfos.lossControlSurveys.</w:t>
+            </w:r>
+            <w:r>
+              <w:rPr>
+                <w:b/>
+                <w:sz w:val="18"/>
+                <w:szCs w:val="18"/>
+              </w:rPr>
+              <w:t>surveyDisasterPlan.yes%x</w:t>
             </w:r>
           </w:p>
         </w:tc>
@@ -10416,7 +11189,23 @@
                 <w:sz w:val="18"/>
                 <w:szCs w:val="18"/>
               </w:rPr>
-              <w:t>%ifnot locationInfos.surveyDisasterPlan.yes%x</w:t>
+              <w:t xml:space="preserve">%ifnot </w:t>
+            </w:r>
+            <w:r>
+              <w:rPr>
+                <w:b/>
+                <w:sz w:val="18"/>
+                <w:szCs w:val="18"/>
+              </w:rPr>
+              <w:t>locationInfos.lossControlSurveys.</w:t>
+            </w:r>
+            <w:r>
+              <w:rPr>
+                <w:b/>
+                <w:sz w:val="18"/>
+                <w:szCs w:val="18"/>
+              </w:rPr>
+              <w:t>surveyDisasterPlan.yes%x</w:t>
             </w:r>
           </w:p>
         </w:tc>
@@ -10594,7 +11383,23 @@
                 <w:sz w:val="18"/>
                 <w:szCs w:val="18"/>
               </w:rPr>
-              <w:t>%if locationInfos.surveyFireHall.yes%x</w:t>
+              <w:t xml:space="preserve">%if </w:t>
+            </w:r>
+            <w:r>
+              <w:rPr>
+                <w:b/>
+                <w:sz w:val="18"/>
+                <w:szCs w:val="18"/>
+              </w:rPr>
+              <w:t>locationInfos.lossControlSurveys.</w:t>
+            </w:r>
+            <w:r>
+              <w:rPr>
+                <w:b/>
+                <w:sz w:val="18"/>
+                <w:szCs w:val="18"/>
+              </w:rPr>
+              <w:t>surveyFireHall.yes%x</w:t>
             </w:r>
           </w:p>
         </w:tc>
@@ -10623,7 +11428,23 @@
                 <w:sz w:val="18"/>
                 <w:szCs w:val="18"/>
               </w:rPr>
-              <w:t>%ifnot locationInfos.surveyFireHall.yes%x</w:t>
+              <w:t xml:space="preserve">%ifnot </w:t>
+            </w:r>
+            <w:r>
+              <w:rPr>
+                <w:b/>
+                <w:sz w:val="18"/>
+                <w:szCs w:val="18"/>
+              </w:rPr>
+              <w:t>locationInfos.lossControlSurveys.</w:t>
+            </w:r>
+            <w:r>
+              <w:rPr>
+                <w:b/>
+                <w:sz w:val="18"/>
+                <w:szCs w:val="18"/>
+              </w:rPr>
+              <w:t>surveyFireHall.yes%x</w:t>
             </w:r>
           </w:p>
         </w:tc>
@@ -10656,7 +11477,33 @@
                 <w:sz w:val="18"/>
                 <w:szCs w:val="18"/>
               </w:rPr>
-              <w:t>%locationInfos.survey</w:t>
+              <w:t>%</w:t>
+            </w:r>
+            <w:r>
+              <w:rPr>
+                <w:rStyle w:val="Emphasis"/>
+                <w:b w:val="0"/>
+                <w:bCs w:val="0"/>
+                <w:i w:val="0"/>
+                <w:iCs w:val="0"/>
+                <w:spacing w:val="0"/>
+                <w:sz w:val="18"/>
+                <w:szCs w:val="18"/>
+              </w:rPr>
+              <w:t>locationInfos.lossControlSurveys.</w:t>
+            </w:r>
+            <w:r>
+              <w:rPr>
+                <w:rStyle w:val="Emphasis"/>
+                <w:b w:val="0"/>
+                <w:bCs w:val="0"/>
+                <w:i w:val="0"/>
+                <w:iCs w:val="0"/>
+                <w:spacing w:val="0"/>
+                <w:sz w:val="18"/>
+                <w:szCs w:val="18"/>
+              </w:rPr>
+              <w:t>survey</w:t>
             </w:r>
             <w:r>
               <w:rPr>
@@ -10759,7 +11606,32 @@
                 <w:sz w:val="18"/>
                 <w:szCs w:val="18"/>
               </w:rPr>
-              <w:t>%if locationInfos.surveyFireExtinguishers.yes%x</w:t>
+              <w:t xml:space="preserve">%if </w:t>
+            </w:r>
+            <w:r>
+              <w:rPr>
+                <w:b/>
+                <w:sz w:val="18"/>
+                <w:szCs w:val="18"/>
+              </w:rPr>
+              <w:t>locationInfos.lossControlSurveys.</w:t>
+            </w:r>
+            <w:r>
+              <w:rPr>
+                <w:b/>
+                <w:sz w:val="18"/>
+                <w:szCs w:val="18"/>
+              </w:rPr>
+              <w:t>surveyFireExtinguishers.yes</w:t>
+            </w:r>
+            <w:r>
+              <w:rPr>
+                <w:b/>
+                <w:sz w:val="18"/>
+                <w:szCs w:val="18"/>
+              </w:rPr>
+              <w:lastRenderedPageBreak/>
+              <w:t>%x</w:t>
             </w:r>
           </w:p>
         </w:tc>
@@ -10788,7 +11660,33 @@
                 <w:sz w:val="18"/>
                 <w:szCs w:val="18"/>
               </w:rPr>
-              <w:t>%ifnot locationInfos.surveyFireExtinguishers.yes%x</w:t>
+              <w:lastRenderedPageBreak/>
+              <w:t xml:space="preserve">%ifnot </w:t>
+            </w:r>
+            <w:r>
+              <w:rPr>
+                <w:b/>
+                <w:sz w:val="18"/>
+                <w:szCs w:val="18"/>
+              </w:rPr>
+              <w:t>locationInfos.lossControlSurveys.</w:t>
+            </w:r>
+            <w:r>
+              <w:rPr>
+                <w:b/>
+                <w:sz w:val="18"/>
+                <w:szCs w:val="18"/>
+              </w:rPr>
+              <w:t>surveyFireExtingu</w:t>
+            </w:r>
+            <w:r>
+              <w:rPr>
+                <w:b/>
+                <w:sz w:val="18"/>
+                <w:szCs w:val="18"/>
+              </w:rPr>
+              <w:lastRenderedPageBreak/>
+              <w:t>ishers.yes%x</w:t>
             </w:r>
           </w:p>
         </w:tc>
@@ -10821,7 +11719,34 @@
                 <w:sz w:val="18"/>
                 <w:szCs w:val="18"/>
               </w:rPr>
-              <w:t>%locationInfos.survey</w:t>
+              <w:lastRenderedPageBreak/>
+              <w:t>%</w:t>
+            </w:r>
+            <w:r>
+              <w:rPr>
+                <w:rStyle w:val="Emphasis"/>
+                <w:b w:val="0"/>
+                <w:bCs w:val="0"/>
+                <w:i w:val="0"/>
+                <w:iCs w:val="0"/>
+                <w:spacing w:val="0"/>
+                <w:sz w:val="18"/>
+                <w:szCs w:val="18"/>
+              </w:rPr>
+              <w:t>locationInfos.lossControlSurveys.</w:t>
+            </w:r>
+            <w:r>
+              <w:rPr>
+                <w:rStyle w:val="Emphasis"/>
+                <w:b w:val="0"/>
+                <w:bCs w:val="0"/>
+                <w:i w:val="0"/>
+                <w:iCs w:val="0"/>
+                <w:spacing w:val="0"/>
+                <w:sz w:val="18"/>
+                <w:szCs w:val="18"/>
+              </w:rPr>
+              <w:t>survey</w:t>
             </w:r>
             <w:r>
               <w:rPr>
@@ -10895,6 +11820,7 @@
                 <w:sz w:val="18"/>
                 <w:szCs w:val="18"/>
               </w:rPr>
+              <w:lastRenderedPageBreak/>
               <w:t>Fire extinguishers serviced in last 12 months?  By whom?</w:t>
             </w:r>
           </w:p>
@@ -10924,16 +11850,23 @@
                 <w:sz w:val="18"/>
                 <w:szCs w:val="18"/>
               </w:rPr>
-              <w:t>%if locationInfos.surveyExtinguishersSer</w:t>
-            </w:r>
-            <w:r>
-              <w:rPr>
-                <w:b/>
-                <w:sz w:val="18"/>
-                <w:szCs w:val="18"/>
-              </w:rPr>
-              <w:lastRenderedPageBreak/>
-              <w:t>viced.yes%x</w:t>
+              <w:t xml:space="preserve">%if </w:t>
+            </w:r>
+            <w:r>
+              <w:rPr>
+                <w:b/>
+                <w:sz w:val="18"/>
+                <w:szCs w:val="18"/>
+              </w:rPr>
+              <w:t>locationInfos.lossControlSurveys.</w:t>
+            </w:r>
+            <w:r>
+              <w:rPr>
+                <w:b/>
+                <w:sz w:val="18"/>
+                <w:szCs w:val="18"/>
+              </w:rPr>
+              <w:t>surveyExtinguishersServiced.yes%x</w:t>
             </w:r>
           </w:p>
         </w:tc>
@@ -10962,17 +11895,23 @@
                 <w:sz w:val="18"/>
                 <w:szCs w:val="18"/>
               </w:rPr>
-              <w:lastRenderedPageBreak/>
-              <w:t>%ifnot locationInfos.surveyExtinguish</w:t>
-            </w:r>
-            <w:r>
-              <w:rPr>
-                <w:b/>
-                <w:sz w:val="18"/>
-                <w:szCs w:val="18"/>
-              </w:rPr>
-              <w:lastRenderedPageBreak/>
-              <w:t>ersServiced.yes%x</w:t>
+              <w:t xml:space="preserve">%ifnot </w:t>
+            </w:r>
+            <w:r>
+              <w:rPr>
+                <w:b/>
+                <w:sz w:val="18"/>
+                <w:szCs w:val="18"/>
+              </w:rPr>
+              <w:t>locationInfos.lossControlSurveys.</w:t>
+            </w:r>
+            <w:r>
+              <w:rPr>
+                <w:b/>
+                <w:sz w:val="18"/>
+                <w:szCs w:val="18"/>
+              </w:rPr>
+              <w:t>surveyExtinguishersServiced.yes%x</w:t>
             </w:r>
           </w:p>
         </w:tc>
@@ -11004,8 +11943,33 @@
                 <w:sz w:val="18"/>
                 <w:szCs w:val="18"/>
               </w:rPr>
-              <w:lastRenderedPageBreak/>
-              <w:t>%locationInfos.survey</w:t>
+              <w:t>%</w:t>
+            </w:r>
+            <w:r>
+              <w:rPr>
+                <w:rStyle w:val="Emphasis"/>
+                <w:b w:val="0"/>
+                <w:bCs w:val="0"/>
+                <w:i w:val="0"/>
+                <w:iCs w:val="0"/>
+                <w:spacing w:val="0"/>
+                <w:sz w:val="18"/>
+                <w:szCs w:val="18"/>
+              </w:rPr>
+              <w:t>locationInfos.lossControlSurveys.</w:t>
+            </w:r>
+            <w:r>
+              <w:rPr>
+                <w:rStyle w:val="Emphasis"/>
+                <w:b w:val="0"/>
+                <w:bCs w:val="0"/>
+                <w:i w:val="0"/>
+                <w:iCs w:val="0"/>
+                <w:spacing w:val="0"/>
+                <w:sz w:val="18"/>
+                <w:szCs w:val="18"/>
+              </w:rPr>
+              <w:t>survey</w:t>
             </w:r>
             <w:r>
               <w:rPr>
@@ -11079,7 +12043,6 @@
                 <w:sz w:val="18"/>
                 <w:szCs w:val="18"/>
               </w:rPr>
-              <w:lastRenderedPageBreak/>
               <w:t>Fire alarm panel free of trouble signs?</w:t>
             </w:r>
           </w:p>
@@ -11109,7 +12072,23 @@
                 <w:sz w:val="18"/>
                 <w:szCs w:val="18"/>
               </w:rPr>
-              <w:t>%if locationInfos.surveyAlarmPanel.yes%x</w:t>
+              <w:t xml:space="preserve">%if </w:t>
+            </w:r>
+            <w:r>
+              <w:rPr>
+                <w:b/>
+                <w:sz w:val="18"/>
+                <w:szCs w:val="18"/>
+              </w:rPr>
+              <w:t>locationInfos.lossControlSurveys.</w:t>
+            </w:r>
+            <w:r>
+              <w:rPr>
+                <w:b/>
+                <w:sz w:val="18"/>
+                <w:szCs w:val="18"/>
+              </w:rPr>
+              <w:t>surveyAlarmPanel.yes%x</w:t>
             </w:r>
           </w:p>
         </w:tc>
@@ -11138,7 +12117,23 @@
                 <w:sz w:val="18"/>
                 <w:szCs w:val="18"/>
               </w:rPr>
-              <w:t>%ifnot locationInfos.surveyAlarmPanel.yes%x</w:t>
+              <w:t xml:space="preserve">%ifnot </w:t>
+            </w:r>
+            <w:r>
+              <w:rPr>
+                <w:b/>
+                <w:sz w:val="18"/>
+                <w:szCs w:val="18"/>
+              </w:rPr>
+              <w:t>locationInfos.lossControlSurveys.</w:t>
+            </w:r>
+            <w:r>
+              <w:rPr>
+                <w:b/>
+                <w:sz w:val="18"/>
+                <w:szCs w:val="18"/>
+              </w:rPr>
+              <w:t>surveyAlarmPanel.yes%x</w:t>
             </w:r>
           </w:p>
         </w:tc>
@@ -11222,7 +12217,23 @@
                 <w:sz w:val="18"/>
                 <w:szCs w:val="18"/>
               </w:rPr>
-              <w:t>%if locationInfos.surveyAutomaticSprinkler.yes%x</w:t>
+              <w:t xml:space="preserve">%if </w:t>
+            </w:r>
+            <w:r>
+              <w:rPr>
+                <w:b/>
+                <w:sz w:val="18"/>
+                <w:szCs w:val="18"/>
+              </w:rPr>
+              <w:t>locationInfos.lossControlSurveys.</w:t>
+            </w:r>
+            <w:r>
+              <w:rPr>
+                <w:b/>
+                <w:sz w:val="18"/>
+                <w:szCs w:val="18"/>
+              </w:rPr>
+              <w:t>surveyAutomaticSprinkler.yes%x</w:t>
             </w:r>
           </w:p>
         </w:tc>
@@ -11251,7 +12262,23 @@
                 <w:sz w:val="18"/>
                 <w:szCs w:val="18"/>
               </w:rPr>
-              <w:t>%ifnot locationInfos.surveyAutomaticSprinkler.yes%x</w:t>
+              <w:t xml:space="preserve">%ifnot </w:t>
+            </w:r>
+            <w:r>
+              <w:rPr>
+                <w:b/>
+                <w:sz w:val="18"/>
+                <w:szCs w:val="18"/>
+              </w:rPr>
+              <w:t>locationInfos.lossControlSurveys.</w:t>
+            </w:r>
+            <w:r>
+              <w:rPr>
+                <w:b/>
+                <w:sz w:val="18"/>
+                <w:szCs w:val="18"/>
+              </w:rPr>
+              <w:t>surveyAutomaticSprinkler.yes%x</w:t>
             </w:r>
           </w:p>
         </w:tc>
@@ -11284,7 +12311,33 @@
                 <w:sz w:val="18"/>
                 <w:szCs w:val="18"/>
               </w:rPr>
-              <w:t>%locationInfos.survey</w:t>
+              <w:t>%</w:t>
+            </w:r>
+            <w:r>
+              <w:rPr>
+                <w:rStyle w:val="Emphasis"/>
+                <w:b w:val="0"/>
+                <w:bCs w:val="0"/>
+                <w:i w:val="0"/>
+                <w:iCs w:val="0"/>
+                <w:spacing w:val="0"/>
+                <w:sz w:val="18"/>
+                <w:szCs w:val="18"/>
+              </w:rPr>
+              <w:t>locationInfos.lossControlSurveys.</w:t>
+            </w:r>
+            <w:r>
+              <w:rPr>
+                <w:rStyle w:val="Emphasis"/>
+                <w:b w:val="0"/>
+                <w:bCs w:val="0"/>
+                <w:i w:val="0"/>
+                <w:iCs w:val="0"/>
+                <w:spacing w:val="0"/>
+                <w:sz w:val="18"/>
+                <w:szCs w:val="18"/>
+              </w:rPr>
+              <w:t>survey</w:t>
             </w:r>
             <w:r>
               <w:rPr>
@@ -11387,7 +12440,32 @@
                 <w:sz w:val="18"/>
                 <w:szCs w:val="18"/>
               </w:rPr>
-              <w:t>%if locationInfos.surveyStandpipe.yes%x</w:t>
+              <w:t xml:space="preserve">%if </w:t>
+            </w:r>
+            <w:r>
+              <w:rPr>
+                <w:b/>
+                <w:sz w:val="18"/>
+                <w:szCs w:val="18"/>
+              </w:rPr>
+              <w:t>locationInfos.lossControlSurveys.</w:t>
+            </w:r>
+            <w:r>
+              <w:rPr>
+                <w:b/>
+                <w:sz w:val="18"/>
+                <w:szCs w:val="18"/>
+              </w:rPr>
+              <w:t>surv</w:t>
+            </w:r>
+            <w:r>
+              <w:rPr>
+                <w:b/>
+                <w:sz w:val="18"/>
+                <w:szCs w:val="18"/>
+              </w:rPr>
+              <w:lastRenderedPageBreak/>
+              <w:t>eyStandpipe.yes%x</w:t>
             </w:r>
           </w:p>
         </w:tc>
@@ -11416,7 +12494,33 @@
                 <w:sz w:val="18"/>
                 <w:szCs w:val="18"/>
               </w:rPr>
-              <w:t>%ifnot locationInfos.surveyStandpipe.yes%x</w:t>
+              <w:lastRenderedPageBreak/>
+              <w:t xml:space="preserve">%ifnot </w:t>
+            </w:r>
+            <w:r>
+              <w:rPr>
+                <w:b/>
+                <w:sz w:val="18"/>
+                <w:szCs w:val="18"/>
+              </w:rPr>
+              <w:t>locationInfos.lossControlSurve</w:t>
+            </w:r>
+            <w:r>
+              <w:rPr>
+                <w:b/>
+                <w:sz w:val="18"/>
+                <w:szCs w:val="18"/>
+              </w:rPr>
+              <w:lastRenderedPageBreak/>
+              <w:t>ys.</w:t>
+            </w:r>
+            <w:r>
+              <w:rPr>
+                <w:b/>
+                <w:sz w:val="18"/>
+                <w:szCs w:val="18"/>
+              </w:rPr>
+              <w:t>surveyStandpipe.yes%x</w:t>
             </w:r>
           </w:p>
         </w:tc>
@@ -11456,6 +12560,7 @@
           <w:b w:val="0"/>
           <w:i w:val="0"/>
         </w:rPr>
+        <w:lastRenderedPageBreak/>
         <w:br w:type="page"/>
       </w:r>
     </w:p>
@@ -11650,7 +12755,23 @@
                 <w:sz w:val="18"/>
                 <w:szCs w:val="18"/>
               </w:rPr>
-              <w:t>if locationInfos.survey</w:t>
+              <w:t xml:space="preserve">if </w:t>
+            </w:r>
+            <w:r>
+              <w:rPr>
+                <w:b/>
+                <w:sz w:val="18"/>
+                <w:szCs w:val="18"/>
+              </w:rPr>
+              <w:t>locationInfos.lossControlSurveys.</w:t>
+            </w:r>
+            <w:r>
+              <w:rPr>
+                <w:b/>
+                <w:sz w:val="18"/>
+                <w:szCs w:val="18"/>
+              </w:rPr>
+              <w:t>survey</w:t>
             </w:r>
             <w:r>
               <w:rPr>
@@ -11684,7 +12805,23 @@
                 <w:sz w:val="18"/>
                 <w:szCs w:val="18"/>
               </w:rPr>
-              <w:t>%ifnot locationInfos.surveyPerimeter.yes%x</w:t>
+              <w:t xml:space="preserve">%ifnot </w:t>
+            </w:r>
+            <w:r>
+              <w:rPr>
+                <w:b/>
+                <w:sz w:val="18"/>
+                <w:szCs w:val="18"/>
+              </w:rPr>
+              <w:t>locationInfos.lossControlSurveys.</w:t>
+            </w:r>
+            <w:r>
+              <w:rPr>
+                <w:b/>
+                <w:sz w:val="18"/>
+                <w:szCs w:val="18"/>
+              </w:rPr>
+              <w:t>surveyPerimeter.yes%x</w:t>
             </w:r>
           </w:p>
         </w:tc>
@@ -11717,7 +12854,33 @@
                 <w:sz w:val="18"/>
                 <w:szCs w:val="18"/>
               </w:rPr>
-              <w:t>%locationInfos.survey</w:t>
+              <w:t>%</w:t>
+            </w:r>
+            <w:r>
+              <w:rPr>
+                <w:rStyle w:val="Emphasis"/>
+                <w:b w:val="0"/>
+                <w:bCs w:val="0"/>
+                <w:i w:val="0"/>
+                <w:iCs w:val="0"/>
+                <w:spacing w:val="0"/>
+                <w:sz w:val="18"/>
+                <w:szCs w:val="18"/>
+              </w:rPr>
+              <w:t>locationInfos.lossControlSurveys.</w:t>
+            </w:r>
+            <w:r>
+              <w:rPr>
+                <w:rStyle w:val="Emphasis"/>
+                <w:b w:val="0"/>
+                <w:bCs w:val="0"/>
+                <w:i w:val="0"/>
+                <w:iCs w:val="0"/>
+                <w:spacing w:val="0"/>
+                <w:sz w:val="18"/>
+                <w:szCs w:val="18"/>
+              </w:rPr>
+              <w:t>survey</w:t>
             </w:r>
             <w:r>
               <w:rPr>
@@ -11825,7 +12988,23 @@
                 <w:sz w:val="18"/>
                 <w:szCs w:val="18"/>
               </w:rPr>
-              <w:t>if locationInfos.survey</w:t>
+              <w:t xml:space="preserve">if </w:t>
+            </w:r>
+            <w:r>
+              <w:rPr>
+                <w:b/>
+                <w:sz w:val="18"/>
+                <w:szCs w:val="18"/>
+              </w:rPr>
+              <w:t>locationInfos.lossControlSurveys.</w:t>
+            </w:r>
+            <w:r>
+              <w:rPr>
+                <w:b/>
+                <w:sz w:val="18"/>
+                <w:szCs w:val="18"/>
+              </w:rPr>
+              <w:t>survey</w:t>
             </w:r>
             <w:r>
               <w:rPr>
@@ -11859,7 +13038,23 @@
                 <w:sz w:val="18"/>
                 <w:szCs w:val="18"/>
               </w:rPr>
-              <w:t>%ifnot locationInfos.surveyExteriorLighting.yes%x</w:t>
+              <w:t xml:space="preserve">%ifnot </w:t>
+            </w:r>
+            <w:r>
+              <w:rPr>
+                <w:b/>
+                <w:sz w:val="18"/>
+                <w:szCs w:val="18"/>
+              </w:rPr>
+              <w:t>locationInfos.lossControlSurveys.</w:t>
+            </w:r>
+            <w:r>
+              <w:rPr>
+                <w:b/>
+                <w:sz w:val="18"/>
+                <w:szCs w:val="18"/>
+              </w:rPr>
+              <w:t>surveyExteriorLighting.yes%x</w:t>
             </w:r>
           </w:p>
         </w:tc>
@@ -11948,7 +13143,23 @@
                 <w:sz w:val="18"/>
                 <w:szCs w:val="18"/>
               </w:rPr>
-              <w:t>if locationInfos.survey</w:t>
+              <w:t xml:space="preserve">if </w:t>
+            </w:r>
+            <w:r>
+              <w:rPr>
+                <w:b/>
+                <w:sz w:val="18"/>
+                <w:szCs w:val="18"/>
+              </w:rPr>
+              <w:t>locationInfos.lossControlSurveys.</w:t>
+            </w:r>
+            <w:r>
+              <w:rPr>
+                <w:b/>
+                <w:sz w:val="18"/>
+                <w:szCs w:val="18"/>
+              </w:rPr>
+              <w:t>survey</w:t>
             </w:r>
             <w:r>
               <w:rPr>
@@ -11982,7 +13193,23 @@
                 <w:sz w:val="18"/>
                 <w:szCs w:val="18"/>
               </w:rPr>
-              <w:t>%ifnot locationInfos.surveyObstructions.yes%x</w:t>
+              <w:t xml:space="preserve">%ifnot </w:t>
+            </w:r>
+            <w:r>
+              <w:rPr>
+                <w:b/>
+                <w:sz w:val="18"/>
+                <w:szCs w:val="18"/>
+              </w:rPr>
+              <w:t>locationInfos.lossControlSurveys.</w:t>
+            </w:r>
+            <w:r>
+              <w:rPr>
+                <w:b/>
+                <w:sz w:val="18"/>
+                <w:szCs w:val="18"/>
+              </w:rPr>
+              <w:t>surveyObstructions.yes%x</w:t>
             </w:r>
           </w:p>
         </w:tc>
@@ -12071,7 +13298,32 @@
                 <w:sz w:val="18"/>
                 <w:szCs w:val="18"/>
               </w:rPr>
-              <w:t>if locationInfos.survey</w:t>
+              <w:t xml:space="preserve">if </w:t>
+            </w:r>
+            <w:r>
+              <w:rPr>
+                <w:b/>
+                <w:sz w:val="18"/>
+                <w:szCs w:val="18"/>
+              </w:rPr>
+              <w:t>locationInfos.lossControlSurveys.</w:t>
+            </w:r>
+            <w:r>
+              <w:rPr>
+                <w:b/>
+                <w:sz w:val="18"/>
+                <w:szCs w:val="18"/>
+              </w:rPr>
+              <w:t>s</w:t>
+            </w:r>
+            <w:r>
+              <w:rPr>
+                <w:b/>
+                <w:sz w:val="18"/>
+                <w:szCs w:val="18"/>
+              </w:rPr>
+              <w:lastRenderedPageBreak/>
+              <w:t>urvey</w:t>
             </w:r>
             <w:r>
               <w:rPr>
@@ -12105,7 +13357,33 @@
                 <w:sz w:val="18"/>
                 <w:szCs w:val="18"/>
               </w:rPr>
-              <w:t>%ifnot locationInfos.surveyAdequateExposure.yes%x</w:t>
+              <w:lastRenderedPageBreak/>
+              <w:t xml:space="preserve">%ifnot </w:t>
+            </w:r>
+            <w:r>
+              <w:rPr>
+                <w:b/>
+                <w:sz w:val="18"/>
+                <w:szCs w:val="18"/>
+              </w:rPr>
+              <w:t>locationInfos.lossContr</w:t>
+            </w:r>
+            <w:r>
+              <w:rPr>
+                <w:b/>
+                <w:sz w:val="18"/>
+                <w:szCs w:val="18"/>
+              </w:rPr>
+              <w:lastRenderedPageBreak/>
+              <w:t>olSurveys.</w:t>
+            </w:r>
+            <w:r>
+              <w:rPr>
+                <w:b/>
+                <w:sz w:val="18"/>
+                <w:szCs w:val="18"/>
+              </w:rPr>
+              <w:t>surveyAdequateExposure.yes%x</w:t>
             </w:r>
           </w:p>
         </w:tc>
@@ -12160,6 +13438,7 @@
                 <w:sz w:val="18"/>
                 <w:szCs w:val="18"/>
               </w:rPr>
+              <w:lastRenderedPageBreak/>
               <w:t>Is there burglar resistant glass and or window (door) bars present?</w:t>
             </w:r>
           </w:p>
@@ -12194,7 +13473,23 @@
                 <w:sz w:val="18"/>
                 <w:szCs w:val="18"/>
               </w:rPr>
-              <w:t>if locationInfos.survey</w:t>
+              <w:t xml:space="preserve">if </w:t>
+            </w:r>
+            <w:r>
+              <w:rPr>
+                <w:b/>
+                <w:sz w:val="18"/>
+                <w:szCs w:val="18"/>
+              </w:rPr>
+              <w:t>locationInfos.lossControlSurveys.</w:t>
+            </w:r>
+            <w:r>
+              <w:rPr>
+                <w:b/>
+                <w:sz w:val="18"/>
+                <w:szCs w:val="18"/>
+              </w:rPr>
+              <w:t>survey</w:t>
             </w:r>
             <w:r>
               <w:rPr>
@@ -12228,16 +13523,23 @@
                 <w:sz w:val="18"/>
                 <w:szCs w:val="18"/>
               </w:rPr>
-              <w:t>%ifnot locationInfos.surveyBurglarRe</w:t>
-            </w:r>
-            <w:r>
-              <w:rPr>
-                <w:b/>
-                <w:sz w:val="18"/>
-                <w:szCs w:val="18"/>
-              </w:rPr>
-              <w:lastRenderedPageBreak/>
-              <w:t>sistant.yes%x</w:t>
+              <w:t xml:space="preserve">%ifnot </w:t>
+            </w:r>
+            <w:r>
+              <w:rPr>
+                <w:b/>
+                <w:sz w:val="18"/>
+                <w:szCs w:val="18"/>
+              </w:rPr>
+              <w:t>locationInfos.lossControlSurveys.</w:t>
+            </w:r>
+            <w:r>
+              <w:rPr>
+                <w:b/>
+                <w:sz w:val="18"/>
+                <w:szCs w:val="18"/>
+              </w:rPr>
+              <w:t>surveyBurglarResistant.yes%x</w:t>
             </w:r>
           </w:p>
         </w:tc>
@@ -12484,7 +13786,33 @@
                 <w:sz w:val="18"/>
                 <w:szCs w:val="18"/>
               </w:rPr>
-              <w:t>%locationInfos.survey</w:t>
+              <w:t>%</w:t>
+            </w:r>
+            <w:r>
+              <w:rPr>
+                <w:rStyle w:val="Emphasis"/>
+                <w:b w:val="0"/>
+                <w:bCs w:val="0"/>
+                <w:i w:val="0"/>
+                <w:iCs w:val="0"/>
+                <w:spacing w:val="0"/>
+                <w:sz w:val="18"/>
+                <w:szCs w:val="18"/>
+              </w:rPr>
+              <w:t>locationInfos.lossControlSurveys.</w:t>
+            </w:r>
+            <w:r>
+              <w:rPr>
+                <w:rStyle w:val="Emphasis"/>
+                <w:b w:val="0"/>
+                <w:bCs w:val="0"/>
+                <w:i w:val="0"/>
+                <w:iCs w:val="0"/>
+                <w:spacing w:val="0"/>
+                <w:sz w:val="18"/>
+                <w:szCs w:val="18"/>
+              </w:rPr>
+              <w:t>survey</w:t>
             </w:r>
             <w:r>
               <w:rPr>
@@ -12592,7 +13920,33 @@
                 <w:sz w:val="18"/>
                 <w:szCs w:val="18"/>
               </w:rPr>
-              <w:t>%locationInfos.survey</w:t>
+              <w:t>%</w:t>
+            </w:r>
+            <w:r>
+              <w:rPr>
+                <w:rStyle w:val="Emphasis"/>
+                <w:b w:val="0"/>
+                <w:bCs w:val="0"/>
+                <w:i w:val="0"/>
+                <w:iCs w:val="0"/>
+                <w:spacing w:val="0"/>
+                <w:sz w:val="18"/>
+                <w:szCs w:val="18"/>
+              </w:rPr>
+              <w:t>locationInfos.lossControlSurveys.</w:t>
+            </w:r>
+            <w:r>
+              <w:rPr>
+                <w:rStyle w:val="Emphasis"/>
+                <w:b w:val="0"/>
+                <w:bCs w:val="0"/>
+                <w:i w:val="0"/>
+                <w:iCs w:val="0"/>
+                <w:spacing w:val="0"/>
+                <w:sz w:val="18"/>
+                <w:szCs w:val="18"/>
+              </w:rPr>
+              <w:t>survey</w:t>
             </w:r>
             <w:r>
               <w:rPr>
@@ -12720,7 +14074,25 @@
                 <w:sz w:val="18"/>
                 <w:szCs w:val="18"/>
               </w:rPr>
-              <w:t>if locationInfos.survey</w:t>
+              <w:t xml:space="preserve">if </w:t>
+            </w:r>
+            <w:r>
+              <w:rPr>
+                <w:rStyle w:val="Emphasis"/>
+                <w:i w:val="0"/>
+                <w:sz w:val="18"/>
+                <w:szCs w:val="18"/>
+              </w:rPr>
+              <w:t>locationInfos.lossControlSurveys.</w:t>
+            </w:r>
+            <w:r>
+              <w:rPr>
+                <w:rStyle w:val="Emphasis"/>
+                <w:i w:val="0"/>
+                <w:sz w:val="18"/>
+                <w:szCs w:val="18"/>
+              </w:rPr>
+              <w:t>survey</w:t>
             </w:r>
             <w:r>
               <w:rPr>
@@ -12755,7 +14127,25 @@
                 <w:sz w:val="18"/>
                 <w:szCs w:val="18"/>
               </w:rPr>
-              <w:t>%ifnot locationInfos.surveyHeatMotion.yes%x</w:t>
+              <w:t xml:space="preserve">%ifnot </w:t>
+            </w:r>
+            <w:r>
+              <w:rPr>
+                <w:rStyle w:val="Emphasis"/>
+                <w:i w:val="0"/>
+                <w:sz w:val="18"/>
+                <w:szCs w:val="18"/>
+              </w:rPr>
+              <w:t>locationInfos.lossControlSurveys.</w:t>
+            </w:r>
+            <w:r>
+              <w:rPr>
+                <w:rStyle w:val="Emphasis"/>
+                <w:i w:val="0"/>
+                <w:sz w:val="18"/>
+                <w:szCs w:val="18"/>
+              </w:rPr>
+              <w:t>surveyHeatMotion.yes%x</w:t>
             </w:r>
           </w:p>
         </w:tc>
@@ -13008,7 +14398,32 @@
                 <w:sz w:val="18"/>
                 <w:szCs w:val="18"/>
               </w:rPr>
-              <w:t>if locationInfos.survey</w:t>
+              <w:t xml:space="preserve">if </w:t>
+            </w:r>
+            <w:r>
+              <w:rPr>
+                <w:b/>
+                <w:sz w:val="18"/>
+                <w:szCs w:val="18"/>
+              </w:rPr>
+              <w:t>locati</w:t>
+            </w:r>
+            <w:r>
+              <w:rPr>
+                <w:b/>
+                <w:sz w:val="18"/>
+                <w:szCs w:val="18"/>
+              </w:rPr>
+              <w:lastRenderedPageBreak/>
+              <w:t>onInfos.lossControlSurveys.</w:t>
+            </w:r>
+            <w:r>
+              <w:rPr>
+                <w:b/>
+                <w:sz w:val="18"/>
+                <w:szCs w:val="18"/>
+              </w:rPr>
+              <w:t>survey</w:t>
             </w:r>
             <w:r>
               <w:rPr>
@@ -13042,7 +14457,25 @@
                 <w:sz w:val="18"/>
                 <w:szCs w:val="18"/>
               </w:rPr>
-              <w:t>%ifnot locationInfos.surveySnowRemoval.yes%x</w:t>
+              <w:lastRenderedPageBreak/>
+              <w:t xml:space="preserve">%ifnot </w:t>
+            </w:r>
+            <w:r>
+              <w:rPr>
+                <w:b/>
+                <w:sz w:val="18"/>
+                <w:szCs w:val="18"/>
+              </w:rPr>
+              <w:lastRenderedPageBreak/>
+              <w:t>locationInfos.lossControlSurveys.</w:t>
+            </w:r>
+            <w:r>
+              <w:rPr>
+                <w:b/>
+                <w:sz w:val="18"/>
+                <w:szCs w:val="18"/>
+              </w:rPr>
+              <w:t>surveySnowRemoval.yes%x</w:t>
             </w:r>
           </w:p>
         </w:tc>
@@ -13097,6 +14530,7 @@
                 <w:sz w:val="18"/>
                 <w:szCs w:val="18"/>
               </w:rPr>
+              <w:lastRenderedPageBreak/>
               <w:t>Do you gather certificates of insurance from any contractor that is doing work on your premises?</w:t>
             </w:r>
           </w:p>
@@ -13131,7 +14565,23 @@
                 <w:sz w:val="18"/>
                 <w:szCs w:val="18"/>
               </w:rPr>
-              <w:t>if locationInfos.survey</w:t>
+              <w:t xml:space="preserve">if </w:t>
+            </w:r>
+            <w:r>
+              <w:rPr>
+                <w:b/>
+                <w:sz w:val="18"/>
+                <w:szCs w:val="18"/>
+              </w:rPr>
+              <w:t>locationInfos.lossControlSurveys.</w:t>
+            </w:r>
+            <w:r>
+              <w:rPr>
+                <w:b/>
+                <w:sz w:val="18"/>
+                <w:szCs w:val="18"/>
+              </w:rPr>
+              <w:t>survey</w:t>
             </w:r>
             <w:r>
               <w:rPr>
@@ -13165,7 +14615,23 @@
                 <w:sz w:val="18"/>
                 <w:szCs w:val="18"/>
               </w:rPr>
-              <w:t>%ifnot locationInfos.surveyCertificates.yes%x</w:t>
+              <w:t xml:space="preserve">%ifnot </w:t>
+            </w:r>
+            <w:r>
+              <w:rPr>
+                <w:b/>
+                <w:sz w:val="18"/>
+                <w:szCs w:val="18"/>
+              </w:rPr>
+              <w:t>locationInfos.lossControlSurveys.</w:t>
+            </w:r>
+            <w:r>
+              <w:rPr>
+                <w:b/>
+                <w:sz w:val="18"/>
+                <w:szCs w:val="18"/>
+              </w:rPr>
+              <w:t>surveyCertificates.yes%x</w:t>
             </w:r>
           </w:p>
         </w:tc>
@@ -13289,7 +14755,33 @@
                 <w:sz w:val="18"/>
                 <w:szCs w:val="18"/>
               </w:rPr>
-              <w:t>%locationInfos.survey</w:t>
+              <w:t>%</w:t>
+            </w:r>
+            <w:r>
+              <w:rPr>
+                <w:rStyle w:val="Emphasis"/>
+                <w:b w:val="0"/>
+                <w:bCs w:val="0"/>
+                <w:i w:val="0"/>
+                <w:iCs w:val="0"/>
+                <w:spacing w:val="0"/>
+                <w:sz w:val="18"/>
+                <w:szCs w:val="18"/>
+              </w:rPr>
+              <w:t>locationInfos.lossControlSurveys.</w:t>
+            </w:r>
+            <w:r>
+              <w:rPr>
+                <w:rStyle w:val="Emphasis"/>
+                <w:b w:val="0"/>
+                <w:bCs w:val="0"/>
+                <w:i w:val="0"/>
+                <w:iCs w:val="0"/>
+                <w:spacing w:val="0"/>
+                <w:sz w:val="18"/>
+                <w:szCs w:val="18"/>
+              </w:rPr>
+              <w:t>survey</w:t>
             </w:r>
             <w:r>
               <w:rPr>
@@ -13397,24 +14889,31 @@
                 <w:sz w:val="18"/>
                 <w:szCs w:val="18"/>
               </w:rPr>
-              <w:t>if locationInfos.survey</w:t>
-            </w:r>
-            <w:r>
-              <w:rPr>
-                <w:b/>
-                <w:sz w:val="18"/>
-                <w:szCs w:val="18"/>
-              </w:rPr>
-              <w:t>CertificateCopy.yes</w:t>
-            </w:r>
-            <w:r>
-              <w:rPr>
-                <w:b/>
-                <w:sz w:val="18"/>
-                <w:szCs w:val="18"/>
-              </w:rPr>
-              <w:lastRenderedPageBreak/>
-              <w:t>%x</w:t>
+              <w:t xml:space="preserve">if </w:t>
+            </w:r>
+            <w:r>
+              <w:rPr>
+                <w:b/>
+                <w:sz w:val="18"/>
+                <w:szCs w:val="18"/>
+              </w:rPr>
+              <w:t>locationInfos.lossControlSurveys.</w:t>
+            </w:r>
+            <w:r>
+              <w:rPr>
+                <w:b/>
+                <w:sz w:val="18"/>
+                <w:szCs w:val="18"/>
+              </w:rPr>
+              <w:t>survey</w:t>
+            </w:r>
+            <w:r>
+              <w:rPr>
+                <w:b/>
+                <w:sz w:val="18"/>
+                <w:szCs w:val="18"/>
+              </w:rPr>
+              <w:t>CertificateCopy.yes%x</w:t>
             </w:r>
           </w:p>
         </w:tc>
@@ -13440,17 +14939,23 @@
                 <w:sz w:val="18"/>
                 <w:szCs w:val="18"/>
               </w:rPr>
-              <w:lastRenderedPageBreak/>
-              <w:t>%ifnot locationInfos.surveyCertifi</w:t>
-            </w:r>
-            <w:r>
-              <w:rPr>
-                <w:b/>
-                <w:sz w:val="18"/>
-                <w:szCs w:val="18"/>
-              </w:rPr>
-              <w:lastRenderedPageBreak/>
-              <w:t>cateCopy.yes%x</w:t>
+              <w:t xml:space="preserve">%ifnot </w:t>
+            </w:r>
+            <w:r>
+              <w:rPr>
+                <w:b/>
+                <w:sz w:val="18"/>
+                <w:szCs w:val="18"/>
+              </w:rPr>
+              <w:t>locationInfos.lossControlSurveys.</w:t>
+            </w:r>
+            <w:r>
+              <w:rPr>
+                <w:b/>
+                <w:sz w:val="18"/>
+                <w:szCs w:val="18"/>
+              </w:rPr>
+              <w:t>surveyCertificateCopy.yes%x</w:t>
             </w:r>
           </w:p>
         </w:tc>
@@ -13505,14 +15010,80 @@
                 <w:sz w:val="18"/>
                 <w:szCs w:val="18"/>
               </w:rPr>
+              <w:t>Do you have a slip and fall policy?</w:t>
+            </w:r>
+          </w:p>
+        </w:tc>
+        <w:tc>
+          <w:tcPr>
+            <w:tcW w:w="630" w:type="dxa"/>
+          </w:tcPr>
+          <w:p>
+            <w:pPr>
+              <w:pStyle w:val="NoSpacing"/>
+              <w:jc w:val="center"/>
+              <w:rPr>
+                <w:rStyle w:val="Emphasis"/>
+                <w:b w:val="0"/>
+                <w:i w:val="0"/>
+                <w:sz w:val="18"/>
+                <w:szCs w:val="18"/>
+              </w:rPr>
+            </w:pPr>
+            <w:r>
+              <w:rPr>
+                <w:b/>
+                <w:sz w:val="18"/>
+                <w:szCs w:val="18"/>
+              </w:rPr>
+              <w:t>%</w:t>
+            </w:r>
+            <w:r>
+              <w:rPr>
+                <w:b/>
+                <w:sz w:val="18"/>
+                <w:szCs w:val="18"/>
+              </w:rPr>
+              <w:t xml:space="preserve">if </w:t>
+            </w:r>
+            <w:r>
+              <w:rPr>
+                <w:b/>
+                <w:sz w:val="18"/>
+                <w:szCs w:val="18"/>
+              </w:rPr>
+              <w:t>locationInfos.lossControlSurveys.</w:t>
+            </w:r>
+            <w:r>
+              <w:rPr>
+                <w:b/>
+                <w:sz w:val="18"/>
+                <w:szCs w:val="18"/>
+              </w:rPr>
+              <w:t>s</w:t>
+            </w:r>
+            <w:r>
+              <w:rPr>
+                <w:b/>
+                <w:sz w:val="18"/>
+                <w:szCs w:val="18"/>
+              </w:rPr>
               <w:lastRenderedPageBreak/>
-              <w:t>Do you have a slip and fall policy?</w:t>
-            </w:r>
-          </w:p>
-        </w:tc>
-        <w:tc>
-          <w:tcPr>
-            <w:tcW w:w="630" w:type="dxa"/>
+              <w:t>urvey</w:t>
+            </w:r>
+            <w:r>
+              <w:rPr>
+                <w:b/>
+                <w:sz w:val="18"/>
+                <w:szCs w:val="18"/>
+              </w:rPr>
+              <w:t>SlipAndFall.yes%x</w:t>
+            </w:r>
+          </w:p>
+        </w:tc>
+        <w:tc>
+          <w:tcPr>
+            <w:tcW w:w="540" w:type="dxa"/>
           </w:tcPr>
           <w:p>
             <w:pPr>
@@ -13532,49 +15103,33 @@
                 <w:sz w:val="18"/>
                 <w:szCs w:val="18"/>
               </w:rPr>
-              <w:t>%</w:t>
-            </w:r>
-            <w:r>
-              <w:rPr>
-                <w:b/>
-                <w:sz w:val="18"/>
-                <w:szCs w:val="18"/>
-              </w:rPr>
-              <w:t>if locationInfos.survey</w:t>
-            </w:r>
-            <w:r>
-              <w:rPr>
-                <w:b/>
-                <w:sz w:val="18"/>
-                <w:szCs w:val="18"/>
-              </w:rPr>
-              <w:t>SlipAndFall.yes%x</w:t>
-            </w:r>
-          </w:p>
-        </w:tc>
-        <w:tc>
-          <w:tcPr>
-            <w:tcW w:w="540" w:type="dxa"/>
-          </w:tcPr>
-          <w:p>
-            <w:pPr>
-              <w:pStyle w:val="NoSpacing"/>
-              <w:jc w:val="center"/>
-              <w:rPr>
-                <w:rStyle w:val="Emphasis"/>
-                <w:b w:val="0"/>
-                <w:i w:val="0"/>
-                <w:sz w:val="18"/>
-                <w:szCs w:val="18"/>
-              </w:rPr>
-            </w:pPr>
-            <w:r>
-              <w:rPr>
-                <w:b/>
-                <w:sz w:val="18"/>
-                <w:szCs w:val="18"/>
-              </w:rPr>
-              <w:t>%ifnot locationInfos.surveySlipAndFall.yes%x</w:t>
+              <w:lastRenderedPageBreak/>
+              <w:t xml:space="preserve">%ifnot </w:t>
+            </w:r>
+            <w:r>
+              <w:rPr>
+                <w:b/>
+                <w:sz w:val="18"/>
+                <w:szCs w:val="18"/>
+              </w:rPr>
+              <w:t>locationInfos.lossContr</w:t>
+            </w:r>
+            <w:r>
+              <w:rPr>
+                <w:b/>
+                <w:sz w:val="18"/>
+                <w:szCs w:val="18"/>
+              </w:rPr>
+              <w:lastRenderedPageBreak/>
+              <w:t>olSurveys.</w:t>
+            </w:r>
+            <w:r>
+              <w:rPr>
+                <w:b/>
+                <w:sz w:val="18"/>
+                <w:szCs w:val="18"/>
+              </w:rPr>
+              <w:t>surveySlipAndFall.yes%x</w:t>
             </w:r>
           </w:p>
         </w:tc>
@@ -13629,6 +15184,7 @@
                 <w:sz w:val="18"/>
                 <w:szCs w:val="18"/>
               </w:rPr>
+              <w:lastRenderedPageBreak/>
               <w:t>May we see a copy of your disaster plan that your broker / agent helped you to prepare?</w:t>
             </w:r>
           </w:p>
@@ -13663,7 +15219,23 @@
                 <w:sz w:val="18"/>
                 <w:szCs w:val="18"/>
               </w:rPr>
-              <w:t>if locationInfos.survey</w:t>
+              <w:t xml:space="preserve">if </w:t>
+            </w:r>
+            <w:r>
+              <w:rPr>
+                <w:b/>
+                <w:sz w:val="18"/>
+                <w:szCs w:val="18"/>
+              </w:rPr>
+              <w:t>locationInfos.lossControlSurveys.</w:t>
+            </w:r>
+            <w:r>
+              <w:rPr>
+                <w:b/>
+                <w:sz w:val="18"/>
+                <w:szCs w:val="18"/>
+              </w:rPr>
+              <w:t>survey</w:t>
             </w:r>
             <w:r>
               <w:rPr>
@@ -13697,7 +15269,23 @@
                 <w:sz w:val="18"/>
                 <w:szCs w:val="18"/>
               </w:rPr>
-              <w:t>%ifnot locationInfos.surveyDisasterPlan.yes%x</w:t>
+              <w:t xml:space="preserve">%ifnot </w:t>
+            </w:r>
+            <w:r>
+              <w:rPr>
+                <w:b/>
+                <w:sz w:val="18"/>
+                <w:szCs w:val="18"/>
+              </w:rPr>
+              <w:t>locationInfos.lossControlSurveys.</w:t>
+            </w:r>
+            <w:r>
+              <w:rPr>
+                <w:b/>
+                <w:sz w:val="18"/>
+                <w:szCs w:val="18"/>
+              </w:rPr>
+              <w:t>surveyDisasterPlan.yes%x</w:t>
             </w:r>
           </w:p>
         </w:tc>
@@ -13786,7 +15374,23 @@
                 <w:sz w:val="18"/>
                 <w:szCs w:val="18"/>
               </w:rPr>
-              <w:t>if locationInfos.survey</w:t>
+              <w:t xml:space="preserve">if </w:t>
+            </w:r>
+            <w:r>
+              <w:rPr>
+                <w:b/>
+                <w:sz w:val="18"/>
+                <w:szCs w:val="18"/>
+              </w:rPr>
+              <w:t>locationInfos.lossControlSurveys.</w:t>
+            </w:r>
+            <w:r>
+              <w:rPr>
+                <w:b/>
+                <w:sz w:val="18"/>
+                <w:szCs w:val="18"/>
+              </w:rPr>
+              <w:t>survey</w:t>
             </w:r>
             <w:r>
               <w:rPr>
@@ -13820,7 +15424,23 @@
                 <w:sz w:val="18"/>
                 <w:szCs w:val="18"/>
               </w:rPr>
-              <w:t>%ifnot locationInfos.surveyFireDoors.yes%x</w:t>
+              <w:t xml:space="preserve">%ifnot </w:t>
+            </w:r>
+            <w:r>
+              <w:rPr>
+                <w:b/>
+                <w:sz w:val="18"/>
+                <w:szCs w:val="18"/>
+              </w:rPr>
+              <w:t>locationInfos.lossControlSurveys.</w:t>
+            </w:r>
+            <w:r>
+              <w:rPr>
+                <w:b/>
+                <w:sz w:val="18"/>
+                <w:szCs w:val="18"/>
+              </w:rPr>
+              <w:t>surveyFireDoors.yes%x</w:t>
             </w:r>
           </w:p>
         </w:tc>
@@ -13909,7 +15529,23 @@
                 <w:sz w:val="18"/>
                 <w:szCs w:val="18"/>
               </w:rPr>
-              <w:t>if locationInfos.survey</w:t>
+              <w:t xml:space="preserve">if </w:t>
+            </w:r>
+            <w:r>
+              <w:rPr>
+                <w:b/>
+                <w:sz w:val="18"/>
+                <w:szCs w:val="18"/>
+              </w:rPr>
+              <w:t>locationInfos.lossControlSurveys.</w:t>
+            </w:r>
+            <w:r>
+              <w:rPr>
+                <w:b/>
+                <w:sz w:val="18"/>
+                <w:szCs w:val="18"/>
+              </w:rPr>
+              <w:t>survey</w:t>
             </w:r>
             <w:r>
               <w:rPr>
@@ -13943,7 +15579,23 @@
                 <w:sz w:val="18"/>
                 <w:szCs w:val="18"/>
               </w:rPr>
-              <w:t>%ifnot locationInfos.surveyFireExits.yes%x</w:t>
+              <w:t xml:space="preserve">%ifnot </w:t>
+            </w:r>
+            <w:r>
+              <w:rPr>
+                <w:b/>
+                <w:sz w:val="18"/>
+                <w:szCs w:val="18"/>
+              </w:rPr>
+              <w:t>locationInfos.lossControlSurveys.</w:t>
+            </w:r>
+            <w:r>
+              <w:rPr>
+                <w:b/>
+                <w:sz w:val="18"/>
+                <w:szCs w:val="18"/>
+              </w:rPr>
+              <w:t>surveyFireExits.yes%x</w:t>
             </w:r>
           </w:p>
         </w:tc>
@@ -14032,7 +15684,32 @@
                 <w:sz w:val="18"/>
                 <w:szCs w:val="18"/>
               </w:rPr>
-              <w:t>if locationInfos.survey</w:t>
+              <w:t xml:space="preserve">if </w:t>
+            </w:r>
+            <w:r>
+              <w:rPr>
+                <w:b/>
+                <w:sz w:val="18"/>
+                <w:szCs w:val="18"/>
+              </w:rPr>
+              <w:t>locati</w:t>
+            </w:r>
+            <w:r>
+              <w:rPr>
+                <w:b/>
+                <w:sz w:val="18"/>
+                <w:szCs w:val="18"/>
+              </w:rPr>
+              <w:lastRenderedPageBreak/>
+              <w:t>onInfos.lossControlSurveys.</w:t>
+            </w:r>
+            <w:r>
+              <w:rPr>
+                <w:b/>
+                <w:sz w:val="18"/>
+                <w:szCs w:val="18"/>
+              </w:rPr>
+              <w:t>survey</w:t>
             </w:r>
             <w:r>
               <w:rPr>
@@ -14066,16 +15743,25 @@
                 <w:sz w:val="18"/>
                 <w:szCs w:val="18"/>
               </w:rPr>
-              <w:t>%ifnot locationInfos.surveyFireExitsOperable</w:t>
-            </w:r>
-            <w:r>
-              <w:rPr>
-                <w:b/>
-                <w:sz w:val="18"/>
-                <w:szCs w:val="18"/>
-              </w:rPr>
               <w:lastRenderedPageBreak/>
-              <w:t>.yes%x</w:t>
+              <w:t xml:space="preserve">%ifnot </w:t>
+            </w:r>
+            <w:r>
+              <w:rPr>
+                <w:b/>
+                <w:sz w:val="18"/>
+                <w:szCs w:val="18"/>
+              </w:rPr>
+              <w:lastRenderedPageBreak/>
+              <w:t>locationInfos.lossControlSurveys.</w:t>
+            </w:r>
+            <w:r>
+              <w:rPr>
+                <w:b/>
+                <w:sz w:val="18"/>
+                <w:szCs w:val="18"/>
+              </w:rPr>
+              <w:t>surveyFireExitsOperable.yes%x</w:t>
             </w:r>
           </w:p>
         </w:tc>
@@ -14165,7 +15851,23 @@
                 <w:sz w:val="18"/>
                 <w:szCs w:val="18"/>
               </w:rPr>
-              <w:t>if locationInfos.survey</w:t>
+              <w:t xml:space="preserve">if </w:t>
+            </w:r>
+            <w:r>
+              <w:rPr>
+                <w:b/>
+                <w:sz w:val="18"/>
+                <w:szCs w:val="18"/>
+              </w:rPr>
+              <w:t>locationInfos.lossControlSurveys.</w:t>
+            </w:r>
+            <w:r>
+              <w:rPr>
+                <w:b/>
+                <w:sz w:val="18"/>
+                <w:szCs w:val="18"/>
+              </w:rPr>
+              <w:t>survey</w:t>
             </w:r>
             <w:r>
               <w:rPr>
@@ -14199,7 +15901,23 @@
                 <w:sz w:val="18"/>
                 <w:szCs w:val="18"/>
               </w:rPr>
-              <w:t>%ifnot locationInfos.surveyTrained.yes%x</w:t>
+              <w:t xml:space="preserve">%ifnot </w:t>
+            </w:r>
+            <w:r>
+              <w:rPr>
+                <w:b/>
+                <w:sz w:val="18"/>
+                <w:szCs w:val="18"/>
+              </w:rPr>
+              <w:t>locationInfos.lossControlSurveys.</w:t>
+            </w:r>
+            <w:r>
+              <w:rPr>
+                <w:b/>
+                <w:sz w:val="18"/>
+                <w:szCs w:val="18"/>
+              </w:rPr>
+              <w:t>surveyTrained.yes%x</w:t>
             </w:r>
           </w:p>
         </w:tc>
@@ -14419,7 +16137,33 @@
                 <w:sz w:val="18"/>
                 <w:szCs w:val="18"/>
               </w:rPr>
-              <w:t>%locationInfos.surveyOther</w:t>
+              <w:t>%</w:t>
+            </w:r>
+            <w:r>
+              <w:rPr>
+                <w:rStyle w:val="Emphasis"/>
+                <w:b w:val="0"/>
+                <w:bCs w:val="0"/>
+                <w:i w:val="0"/>
+                <w:iCs w:val="0"/>
+                <w:spacing w:val="0"/>
+                <w:sz w:val="18"/>
+                <w:szCs w:val="18"/>
+              </w:rPr>
+              <w:t>locationInfos.lossControlSurveys.</w:t>
+            </w:r>
+            <w:r>
+              <w:rPr>
+                <w:rStyle w:val="Emphasis"/>
+                <w:b w:val="0"/>
+                <w:bCs w:val="0"/>
+                <w:i w:val="0"/>
+                <w:iCs w:val="0"/>
+                <w:spacing w:val="0"/>
+                <w:sz w:val="18"/>
+                <w:szCs w:val="18"/>
+              </w:rPr>
+              <w:t>surveyOther</w:t>
             </w:r>
             <w:r>
               <w:rPr>
@@ -15328,8 +17072,6 @@
               </w:rPr>
               <w:t xml:space="preserve"> </w:t>
             </w:r>
-            <w:bookmarkStart w:id="0" w:name="_GoBack"/>
-            <w:bookmarkEnd w:id="0"/>
             <w:r>
               <w:rPr>
                 <w:sz w:val="20"/>
@@ -20148,7 +21890,7 @@
 </file>
 
 <file path=customXml/itemProps1.xml><?xml version="1.0" encoding="utf-8"?>
-<ds:datastoreItem xmlns:ds="http://schemas.openxmlformats.org/officeDocument/2006/customXml" ds:itemID="{C1EFEBE7-97CF-4B0E-AD75-2A5EDEC95786}">
+<ds:datastoreItem xmlns:ds="http://schemas.openxmlformats.org/officeDocument/2006/customXml" ds:itemID="{8158FFDE-55E1-4D4D-94DD-C1D2CA555DF5}">
   <ds:schemaRefs>
     <ds:schemaRef ds:uri="http://schemas.openxmlformats.org/officeDocument/2006/bibliography"/>
   </ds:schemaRefs>

</xml_diff>

<commit_message>
Fix template error preventing rendering
</commit_message>
<xml_diff>
--- a/lib/docx_templates/default.docx
+++ b/lib/docx_templates/default.docx
@@ -1924,140 +1924,142 @@
           <w:b/>
           <w:color w:val="000000"/>
         </w:rPr>
-        <w:t>&lt;% $policyInfo = policyInfos.first || prevPolicyInfos.first %&gt;</w:t>
+        <w:t>&lt;% $policyInfo = policyInfos.first || prevPolicyInfos.first</w:t>
       </w:r>
       <w:r>
         <w:rPr>
           <w:b/>
           <w:color w:val="000000"/>
         </w:rPr>
-        <w:t xml:space="preserve">BROKER DECLARATION:  I HAVE KNOWN THE CLIENT SINCE </w:t>
-      </w:r>
+        <w:t xml:space="preserve"> </w:t>
+      </w:r>
+      <w:bookmarkStart w:id="0" w:name="_GoBack"/>
+      <w:bookmarkEnd w:id="0"/>
       <w:r>
         <w:rPr>
           <w:b/>
           <w:color w:val="000000"/>
         </w:rPr>
-        <w:t>&lt;%=</w:t>
+        <w:t>%&gt;</w:t>
       </w:r>
       <w:r>
         <w:rPr>
           <w:b/>
           <w:color w:val="000000"/>
         </w:rPr>
-        <w:t xml:space="preserve">date </w:t>
+        <w:t xml:space="preserve">&lt;% </w:t>
       </w:r>
       <w:r>
         <w:rPr>
           <w:b/>
           <w:color w:val="000000"/>
         </w:rPr>
-        <w:t>dateKnown%&gt;</w:t>
+        <w:t>if</w:t>
       </w:r>
       <w:r>
         <w:rPr>
           <w:b/>
           <w:color w:val="000000"/>
         </w:rPr>
-        <w:t xml:space="preserve"> </w:t>
+        <w:t xml:space="preserve"> $policyInfo %&gt;</w:t>
       </w:r>
       <w:r>
         <w:rPr>
           <w:b/>
           <w:color w:val="000000"/>
         </w:rPr>
-        <w:t>AND THIS IS NEW / REMARKETED BUSINESS.  WE REQUIRE A QU</w:t>
+        <w:t xml:space="preserve">BROKER DECLARATION:  I HAVE KNOWN THE CLIENT SINCE </w:t>
       </w:r>
       <w:r>
         <w:rPr>
           <w:b/>
           <w:color w:val="000000"/>
         </w:rPr>
-        <w:t>OTATI</w:t>
+        <w:t>&lt;%=</w:t>
       </w:r>
       <w:r>
         <w:rPr>
           <w:b/>
           <w:color w:val="000000"/>
         </w:rPr>
-        <w:t xml:space="preserve">ON OF INSURANCE BY </w:t>
+        <w:t xml:space="preserve">date </w:t>
       </w:r>
       <w:r>
         <w:rPr>
           <w:b/>
           <w:color w:val="000000"/>
         </w:rPr>
-        <w:t>&lt;%=</w:t>
+        <w:t>dateKnown%&gt;</w:t>
       </w:r>
       <w:r>
         <w:rPr>
           <w:b/>
           <w:color w:val="000000"/>
         </w:rPr>
-        <w:t>$policyInfo.quoteR</w:t>
+        <w:t xml:space="preserve"> </w:t>
       </w:r>
       <w:r>
         <w:rPr>
           <w:b/>
           <w:color w:val="000000"/>
         </w:rPr>
-        <w:t>equiredBy%&gt;</w:t>
+        <w:t>AND THIS IS NEW / REMARKETED BUSINESS.  WE REQUIRE A QU</w:t>
       </w:r>
       <w:r>
         <w:rPr>
           <w:b/>
           <w:color w:val="000000"/>
         </w:rPr>
-        <w:t>;</w:t>
+        <w:t>OTATI</w:t>
       </w:r>
       <w:r>
         <w:rPr>
           <w:b/>
           <w:color w:val="000000"/>
         </w:rPr>
-        <w:t xml:space="preserve"> </w:t>
+        <w:t xml:space="preserve">ON OF INSURANCE BY </w:t>
       </w:r>
       <w:r>
         <w:rPr>
           <w:b/>
           <w:color w:val="000000"/>
         </w:rPr>
-        <w:t xml:space="preserve">THE ANTICIPATED POLICY PERIOD IS EXPECTED TO BE </w:t>
+        <w:t>&lt;%=</w:t>
       </w:r>
       <w:r>
         <w:rPr>
           <w:b/>
           <w:color w:val="000000"/>
         </w:rPr>
-        <w:t>&lt;%=</w:t>
+        <w:t>$policyInfo.quoteR</w:t>
       </w:r>
       <w:r>
         <w:rPr>
           <w:b/>
           <w:color w:val="000000"/>
         </w:rPr>
-        <w:t xml:space="preserve">date </w:t>
+        <w:t>equiredBy%&gt;</w:t>
       </w:r>
       <w:r>
         <w:rPr>
           <w:b/>
           <w:color w:val="000000"/>
         </w:rPr>
-        <w:t>$policyInfo.prevTermStart</w:t>
+        <w:t>;</w:t>
       </w:r>
       <w:r>
         <w:rPr>
           <w:b/>
           <w:color w:val="000000"/>
         </w:rPr>
-        <w:t>%&gt;</w:t>
+        <w:t xml:space="preserve"> </w:t>
       </w:r>
       <w:r>
         <w:rPr>
           <w:b/>
           <w:color w:val="000000"/>
         </w:rPr>
-        <w:t xml:space="preserve"> to </w:t>
+        <w:t xml:space="preserve">THE ANTICIPATED POLICY PERIOD IS EXPECTED TO BE </w:t>
       </w:r>
       <w:r>
         <w:rPr>
@@ -2078,7 +2080,7 @@
           <w:b/>
           <w:color w:val="000000"/>
         </w:rPr>
-        <w:t>$policyInfo.prevTermEnd</w:t>
+        <w:t>$policyInfo.prevTermStart</w:t>
       </w:r>
       <w:r>
         <w:rPr>
@@ -2092,7 +2094,49 @@
           <w:b/>
           <w:color w:val="000000"/>
         </w:rPr>
+        <w:t xml:space="preserve"> to </w:t>
+      </w:r>
+      <w:r>
+        <w:rPr>
+          <w:b/>
+          <w:color w:val="000000"/>
+        </w:rPr>
+        <w:t>&lt;%=</w:t>
+      </w:r>
+      <w:r>
+        <w:rPr>
+          <w:b/>
+          <w:color w:val="000000"/>
+        </w:rPr>
+        <w:t xml:space="preserve">date </w:t>
+      </w:r>
+      <w:r>
+        <w:rPr>
+          <w:b/>
+          <w:color w:val="000000"/>
+        </w:rPr>
+        <w:t>$policyInfo.prevTermEnd</w:t>
+      </w:r>
+      <w:r>
+        <w:rPr>
+          <w:b/>
+          <w:color w:val="000000"/>
+        </w:rPr>
+        <w:t>%&gt;</w:t>
+      </w:r>
+      <w:r>
+        <w:rPr>
+          <w:b/>
+          <w:color w:val="000000"/>
+        </w:rPr>
         <w:t>.</w:t>
+      </w:r>
+      <w:r>
+        <w:rPr>
+          <w:b/>
+          <w:color w:val="000000"/>
+        </w:rPr>
+        <w:t>&lt;% end %&gt;</w:t>
       </w:r>
     </w:p>
     <w:p>
@@ -22307,8 +22351,6 @@
               </w:rPr>
               <w:t xml:space="preserve">date </w:t>
             </w:r>
-            <w:bookmarkStart w:id="0" w:name="_GoBack"/>
-            <w:bookmarkEnd w:id="0"/>
             <w:r>
               <w:rPr>
                 <w:rFonts w:asciiTheme="minorHAnsi" w:hAnsiTheme="minorHAnsi"/>
@@ -26751,7 +26793,7 @@
 </file>
 
 <file path=customXml/itemProps1.xml><?xml version="1.0" encoding="utf-8"?>
-<ds:datastoreItem xmlns:ds="http://schemas.openxmlformats.org/officeDocument/2006/customXml" ds:itemID="{8BD2BF46-C75F-4469-A560-069526A95A87}">
+<ds:datastoreItem xmlns:ds="http://schemas.openxmlformats.org/officeDocument/2006/customXml" ds:itemID="{A1E03ACC-34E0-42D3-8BC0-80A482AAA152}">
   <ds:schemaRefs>
     <ds:schemaRef ds:uri="http://schemas.openxmlformats.org/officeDocument/2006/bibliography"/>
   </ds:schemaRefs>

</xml_diff>

<commit_message>
Rip out client name, rename company to companyName.
</commit_message>
<xml_diff>
--- a/lib/docx_templates/default.docx
+++ b/lib/docx_templates/default.docx
@@ -1,6 +1,6 @@
 
 <file path=word/document.xml><?xml version="1.0" encoding="utf-8"?>
-<w:document xmlns:wpc="http://schemas.microsoft.com/office/word/2010/wordprocessingCanvas" xmlns:mc="http://schemas.openxmlformats.org/markup-compatibility/2006" xmlns:o="urn:schemas-microsoft-com:office:office" xmlns:r="http://schemas.openxmlformats.org/officeDocument/2006/relationships" xmlns:m="http://schemas.openxmlformats.org/officeDocument/2006/math" xmlns:v="urn:schemas-microsoft-com:vml" xmlns:wp14="http://schemas.microsoft.com/office/word/2010/wordprocessingDrawing" xmlns:wp="http://schemas.openxmlformats.org/drawingml/2006/wordprocessingDrawing" xmlns:w10="urn:schemas-microsoft-com:office:word" xmlns:w="http://schemas.openxmlformats.org/wordprocessingml/2006/main" xmlns:w14="http://schemas.microsoft.com/office/word/2010/wordml" xmlns:wpg="http://schemas.microsoft.com/office/word/2010/wordprocessingGroup" xmlns:wpi="http://schemas.microsoft.com/office/word/2010/wordprocessingInk" xmlns:wne="http://schemas.microsoft.com/office/word/2006/wordml" xmlns:wps="http://schemas.microsoft.com/office/word/2010/wordprocessingShape" mc:Ignorable="w14 wp14">
+<w:document xmlns:wpc="http://schemas.microsoft.com/office/word/2010/wordprocessingCanvas" xmlns:mo="http://schemas.microsoft.com/office/mac/office/2008/main" xmlns:mc="http://schemas.openxmlformats.org/markup-compatibility/2006" xmlns:mv="urn:schemas-microsoft-com:mac:vml" xmlns:o="urn:schemas-microsoft-com:office:office" xmlns:r="http://schemas.openxmlformats.org/officeDocument/2006/relationships" xmlns:m="http://schemas.openxmlformats.org/officeDocument/2006/math" xmlns:v="urn:schemas-microsoft-com:vml" xmlns:wp14="http://schemas.microsoft.com/office/word/2010/wordprocessingDrawing" xmlns:wp="http://schemas.openxmlformats.org/drawingml/2006/wordprocessingDrawing" xmlns:w10="urn:schemas-microsoft-com:office:word" xmlns:w="http://schemas.openxmlformats.org/wordprocessingml/2006/main" xmlns:w14="http://schemas.microsoft.com/office/word/2010/wordml" xmlns:wpg="http://schemas.microsoft.com/office/word/2010/wordprocessingGroup" xmlns:wpi="http://schemas.microsoft.com/office/word/2010/wordprocessingInk" xmlns:wne="http://schemas.microsoft.com/office/word/2006/wordml" xmlns:wps="http://schemas.microsoft.com/office/word/2010/wordprocessingShape" mc:Ignorable="w14 wp14">
   <w:body>
     <w:p>
       <w:pPr>
@@ -274,7 +274,13 @@
     <w:p/>
     <w:p>
       <w:r>
-        <w:t>&lt;%=company%&gt;</w:t>
+        <w:t>&lt;%=company</w:t>
+      </w:r>
+      <w:r>
+        <w:t>Name</w:t>
+      </w:r>
+      <w:r>
+        <w:t>%&gt;</w:t>
       </w:r>
     </w:p>
     <w:p>
@@ -301,103 +307,88 @@
     </w:p>
     <w:p/>
     <w:p>
-      <w:pPr>
-        <w:rPr>
-          <w:b/>
-        </w:rPr>
-      </w:pPr>
-      <w:r>
-        <w:rPr>
-          <w:b/>
-        </w:rPr>
-        <w:t>CONTACT</w:t>
-      </w:r>
-      <w:r>
-        <w:rPr>
-          <w:b/>
-        </w:rPr>
-        <w:t>S</w:t>
-      </w:r>
-      <w:r>
-        <w:rPr>
-          <w:b/>
-        </w:rPr>
-        <w:t>:</w:t>
+      <w:r>
+        <w:t>&lt;%=showif phone%&gt;</w:t>
+      </w:r>
+      <w:r>
+        <w:t>P &lt;%=phone%&gt;</w:t>
+      </w:r>
+    </w:p>
+    <w:p>
+      <w:r>
+        <w:t>&lt;%=</w:t>
+      </w:r>
+      <w:r>
+        <w:t>showif</w:t>
+      </w:r>
+      <w:r>
+        <w:t xml:space="preserve"> fax%&gt;F &lt;%=fax%&gt;</w:t>
       </w:r>
     </w:p>
     <w:p>
       <w:pPr>
         <w:rPr>
-          <w:b/>
+          <w:color w:val="0000FF"/>
+          <w:u w:val="single"/>
         </w:rPr>
       </w:pPr>
       <w:r>
         <w:rPr>
-          <w:b/>
-        </w:rPr>
-        <w:t xml:space="preserve"> </w:t>
+          <w:color w:val="0000FF"/>
+          <w:u w:val="single"/>
+        </w:rPr>
+        <w:t>&lt;%=</w:t>
+      </w:r>
+      <w:r>
+        <w:rPr>
+          <w:color w:val="0000FF"/>
+          <w:u w:val="single"/>
+        </w:rPr>
+        <w:t>selfif</w:t>
+      </w:r>
+      <w:r>
+        <w:rPr>
+          <w:color w:val="0000FF"/>
+          <w:u w:val="single"/>
+        </w:rPr>
+        <w:t xml:space="preserve"> emailAddress%&gt;</w:t>
       </w:r>
     </w:p>
     <w:p>
-      <w:r>
-        <w:t>&lt;%=name%&gt;</w:t>
-      </w:r>
-    </w:p>
-    <w:p>
-      <w:r>
-        <w:t>&lt;%=showif phone%&gt;</w:t>
-      </w:r>
-      <w:r>
-        <w:t xml:space="preserve">P </w:t>
-      </w:r>
-      <w:r>
-        <w:t>&lt;%=phone%&gt;</w:t>
-      </w:r>
-    </w:p>
-    <w:p>
-      <w:r>
-        <w:t>&lt;%=</w:t>
-      </w:r>
-      <w:r>
-        <w:t>showif</w:t>
-      </w:r>
-      <w:r>
-        <w:t xml:space="preserve"> fax%&gt;</w:t>
-      </w:r>
-      <w:r>
-        <w:t xml:space="preserve">F </w:t>
-      </w:r>
-      <w:r>
-        <w:t>&lt;%=fax%&gt;</w:t>
-      </w:r>
+      <w:bookmarkStart w:id="0" w:name="_GoBack"/>
+      <w:bookmarkEnd w:id="0"/>
     </w:p>
     <w:p>
       <w:pPr>
         <w:rPr>
-          <w:color w:val="0000FF"/>
-          <w:u w:val="single"/>
+          <w:b/>
         </w:rPr>
       </w:pPr>
       <w:r>
         <w:rPr>
-          <w:color w:val="0000FF"/>
-          <w:u w:val="single"/>
-        </w:rPr>
-        <w:t>&lt;%=</w:t>
-      </w:r>
-      <w:r>
-        <w:rPr>
-          <w:color w:val="0000FF"/>
-          <w:u w:val="single"/>
-        </w:rPr>
-        <w:t>selfif</w:t>
-      </w:r>
-      <w:r>
-        <w:rPr>
-          <w:color w:val="0000FF"/>
-          <w:u w:val="single"/>
-        </w:rPr>
-        <w:t xml:space="preserve"> emailAddress%&gt;</w:t>
+          <w:b/>
+        </w:rPr>
+        <w:t>CONTACT</w:t>
+      </w:r>
+      <w:r>
+        <w:rPr>
+          <w:b/>
+        </w:rPr>
+        <w:t>S</w:t>
+      </w:r>
+      <w:r>
+        <w:rPr>
+          <w:b/>
+        </w:rPr>
+        <w:t>:</w:t>
+      </w:r>
+    </w:p>
+    <w:p>
+      <w:r>
+        <w:rPr>
+          <w:b/>
+        </w:rPr>
+        <w:t xml:space="preserve"> </w:t>
       </w:r>
     </w:p>
     <w:p>
@@ -1933,8 +1924,6 @@
         </w:rPr>
         <w:t xml:space="preserve"> </w:t>
       </w:r>
-      <w:bookmarkStart w:id="0" w:name="_GoBack"/>
-      <w:bookmarkEnd w:id="0"/>
       <w:r>
         <w:rPr>
           <w:b/>
@@ -24731,7 +24720,7 @@
 </file>
 
 <file path=word/endnotes.xml><?xml version="1.0" encoding="utf-8"?>
-<w:endnotes xmlns:wpc="http://schemas.microsoft.com/office/word/2010/wordprocessingCanvas" xmlns:mc="http://schemas.openxmlformats.org/markup-compatibility/2006" xmlns:o="urn:schemas-microsoft-com:office:office" xmlns:r="http://schemas.openxmlformats.org/officeDocument/2006/relationships" xmlns:m="http://schemas.openxmlformats.org/officeDocument/2006/math" xmlns:v="urn:schemas-microsoft-com:vml" xmlns:wp14="http://schemas.microsoft.com/office/word/2010/wordprocessingDrawing" xmlns:wp="http://schemas.openxmlformats.org/drawingml/2006/wordprocessingDrawing" xmlns:w10="urn:schemas-microsoft-com:office:word" xmlns:w="http://schemas.openxmlformats.org/wordprocessingml/2006/main" xmlns:w14="http://schemas.microsoft.com/office/word/2010/wordml" xmlns:wpg="http://schemas.microsoft.com/office/word/2010/wordprocessingGroup" xmlns:wpi="http://schemas.microsoft.com/office/word/2010/wordprocessingInk" xmlns:wne="http://schemas.microsoft.com/office/word/2006/wordml" xmlns:wps="http://schemas.microsoft.com/office/word/2010/wordprocessingShape" mc:Ignorable="w14 wp14">
+<w:endnotes xmlns:wpc="http://schemas.microsoft.com/office/word/2010/wordprocessingCanvas" xmlns:mo="http://schemas.microsoft.com/office/mac/office/2008/main" xmlns:mc="http://schemas.openxmlformats.org/markup-compatibility/2006" xmlns:mv="urn:schemas-microsoft-com:mac:vml" xmlns:o="urn:schemas-microsoft-com:office:office" xmlns:r="http://schemas.openxmlformats.org/officeDocument/2006/relationships" xmlns:m="http://schemas.openxmlformats.org/officeDocument/2006/math" xmlns:v="urn:schemas-microsoft-com:vml" xmlns:wp14="http://schemas.microsoft.com/office/word/2010/wordprocessingDrawing" xmlns:wp="http://schemas.openxmlformats.org/drawingml/2006/wordprocessingDrawing" xmlns:w10="urn:schemas-microsoft-com:office:word" xmlns:w="http://schemas.openxmlformats.org/wordprocessingml/2006/main" xmlns:w14="http://schemas.microsoft.com/office/word/2010/wordml" xmlns:wpg="http://schemas.microsoft.com/office/word/2010/wordprocessingGroup" xmlns:wpi="http://schemas.microsoft.com/office/word/2010/wordprocessingInk" xmlns:wne="http://schemas.microsoft.com/office/word/2006/wordml" xmlns:wps="http://schemas.microsoft.com/office/word/2010/wordprocessingShape" mc:Ignorable="w14 wp14">
   <w:endnote w:type="separator" w:id="-1">
     <w:p>
       <w:r>
@@ -24750,7 +24739,7 @@
 </file>
 
 <file path=word/footnotes.xml><?xml version="1.0" encoding="utf-8"?>
-<w:footnotes xmlns:wpc="http://schemas.microsoft.com/office/word/2010/wordprocessingCanvas" xmlns:mc="http://schemas.openxmlformats.org/markup-compatibility/2006" xmlns:o="urn:schemas-microsoft-com:office:office" xmlns:r="http://schemas.openxmlformats.org/officeDocument/2006/relationships" xmlns:m="http://schemas.openxmlformats.org/officeDocument/2006/math" xmlns:v="urn:schemas-microsoft-com:vml" xmlns:wp14="http://schemas.microsoft.com/office/word/2010/wordprocessingDrawing" xmlns:wp="http://schemas.openxmlformats.org/drawingml/2006/wordprocessingDrawing" xmlns:w10="urn:schemas-microsoft-com:office:word" xmlns:w="http://schemas.openxmlformats.org/wordprocessingml/2006/main" xmlns:w14="http://schemas.microsoft.com/office/word/2010/wordml" xmlns:wpg="http://schemas.microsoft.com/office/word/2010/wordprocessingGroup" xmlns:wpi="http://schemas.microsoft.com/office/word/2010/wordprocessingInk" xmlns:wne="http://schemas.microsoft.com/office/word/2006/wordml" xmlns:wps="http://schemas.microsoft.com/office/word/2010/wordprocessingShape" mc:Ignorable="w14 wp14">
+<w:footnotes xmlns:wpc="http://schemas.microsoft.com/office/word/2010/wordprocessingCanvas" xmlns:mo="http://schemas.microsoft.com/office/mac/office/2008/main" xmlns:mc="http://schemas.openxmlformats.org/markup-compatibility/2006" xmlns:mv="urn:schemas-microsoft-com:mac:vml" xmlns:o="urn:schemas-microsoft-com:office:office" xmlns:r="http://schemas.openxmlformats.org/officeDocument/2006/relationships" xmlns:m="http://schemas.openxmlformats.org/officeDocument/2006/math" xmlns:v="urn:schemas-microsoft-com:vml" xmlns:wp14="http://schemas.microsoft.com/office/word/2010/wordprocessingDrawing" xmlns:wp="http://schemas.openxmlformats.org/drawingml/2006/wordprocessingDrawing" xmlns:w10="urn:schemas-microsoft-com:office:word" xmlns:w="http://schemas.openxmlformats.org/wordprocessingml/2006/main" xmlns:w14="http://schemas.microsoft.com/office/word/2010/wordml" xmlns:wpg="http://schemas.microsoft.com/office/word/2010/wordprocessingGroup" xmlns:wpi="http://schemas.microsoft.com/office/word/2010/wordprocessingInk" xmlns:wne="http://schemas.microsoft.com/office/word/2006/wordml" xmlns:wps="http://schemas.microsoft.com/office/word/2010/wordprocessingShape" mc:Ignorable="w14 wp14">
   <w:footnote w:type="separator" w:id="-1">
     <w:p>
       <w:r>
@@ -24769,7 +24758,7 @@
 </file>
 
 <file path=word/numbering.xml><?xml version="1.0" encoding="utf-8"?>
-<w:numbering xmlns:wpc="http://schemas.microsoft.com/office/word/2010/wordprocessingCanvas" xmlns:mc="http://schemas.openxmlformats.org/markup-compatibility/2006" xmlns:o="urn:schemas-microsoft-com:office:office" xmlns:r="http://schemas.openxmlformats.org/officeDocument/2006/relationships" xmlns:m="http://schemas.openxmlformats.org/officeDocument/2006/math" xmlns:v="urn:schemas-microsoft-com:vml" xmlns:wp14="http://schemas.microsoft.com/office/word/2010/wordprocessingDrawing" xmlns:wp="http://schemas.openxmlformats.org/drawingml/2006/wordprocessingDrawing" xmlns:w10="urn:schemas-microsoft-com:office:word" xmlns:w="http://schemas.openxmlformats.org/wordprocessingml/2006/main" xmlns:w14="http://schemas.microsoft.com/office/word/2010/wordml" xmlns:wpg="http://schemas.microsoft.com/office/word/2010/wordprocessingGroup" xmlns:wpi="http://schemas.microsoft.com/office/word/2010/wordprocessingInk" xmlns:wne="http://schemas.microsoft.com/office/word/2006/wordml" xmlns:wps="http://schemas.microsoft.com/office/word/2010/wordprocessingShape" mc:Ignorable="w14 wp14">
+<w:numbering xmlns:wpc="http://schemas.microsoft.com/office/word/2010/wordprocessingCanvas" xmlns:mo="http://schemas.microsoft.com/office/mac/office/2008/main" xmlns:mc="http://schemas.openxmlformats.org/markup-compatibility/2006" xmlns:mv="urn:schemas-microsoft-com:mac:vml" xmlns:o="urn:schemas-microsoft-com:office:office" xmlns:r="http://schemas.openxmlformats.org/officeDocument/2006/relationships" xmlns:m="http://schemas.openxmlformats.org/officeDocument/2006/math" xmlns:v="urn:schemas-microsoft-com:vml" xmlns:wp14="http://schemas.microsoft.com/office/word/2010/wordprocessingDrawing" xmlns:wp="http://schemas.openxmlformats.org/drawingml/2006/wordprocessingDrawing" xmlns:w10="urn:schemas-microsoft-com:office:word" xmlns:w="http://schemas.openxmlformats.org/wordprocessingml/2006/main" xmlns:w14="http://schemas.microsoft.com/office/word/2010/wordml" xmlns:wpg="http://schemas.microsoft.com/office/word/2010/wordprocessingGroup" xmlns:wpi="http://schemas.microsoft.com/office/word/2010/wordprocessingInk" xmlns:wne="http://schemas.microsoft.com/office/word/2006/wordml" xmlns:wps="http://schemas.microsoft.com/office/word/2010/wordprocessingShape" mc:Ignorable="w14 wp14">
   <w:abstractNum w:abstractNumId="0">
     <w:nsid w:val="5EA76479"/>
     <w:multiLevelType w:val="hybridMultilevel"/>
@@ -24878,7 +24867,7 @@
     </w:rPrDefault>
     <w:pPrDefault/>
   </w:docDefaults>
-  <w:latentStyles w:defLockedState="0" w:defUIPriority="99" w:defSemiHidden="1" w:defUnhideWhenUsed="1" w:defQFormat="0" w:count="267">
+  <w:latentStyles w:defLockedState="0" w:defUIPriority="99" w:defSemiHidden="1" w:defUnhideWhenUsed="1" w:defQFormat="0" w:count="276">
     <w:lsdException w:name="Normal" w:semiHidden="0" w:uiPriority="0" w:unhideWhenUsed="0" w:qFormat="1"/>
     <w:lsdException w:name="heading 1" w:semiHidden="0" w:uiPriority="9" w:unhideWhenUsed="0" w:qFormat="1"/>
     <w:lsdException w:name="heading 2" w:uiPriority="9" w:qFormat="1"/>
@@ -25685,7 +25674,7 @@
 </file>
 
 <file path=word/stylesWithEffects.xml><?xml version="1.0" encoding="utf-8"?>
-<w:styles xmlns:wpc="http://schemas.microsoft.com/office/word/2010/wordprocessingCanvas" xmlns:mc="http://schemas.openxmlformats.org/markup-compatibility/2006" xmlns:o="urn:schemas-microsoft-com:office:office" xmlns:r="http://schemas.openxmlformats.org/officeDocument/2006/relationships" xmlns:m="http://schemas.openxmlformats.org/officeDocument/2006/math" xmlns:v="urn:schemas-microsoft-com:vml" xmlns:wp14="http://schemas.microsoft.com/office/word/2010/wordprocessingDrawing" xmlns:wp="http://schemas.openxmlformats.org/drawingml/2006/wordprocessingDrawing" xmlns:w10="urn:schemas-microsoft-com:office:word" xmlns:w="http://schemas.openxmlformats.org/wordprocessingml/2006/main" xmlns:w14="http://schemas.microsoft.com/office/word/2010/wordml" xmlns:wpg="http://schemas.microsoft.com/office/word/2010/wordprocessingGroup" xmlns:wpi="http://schemas.microsoft.com/office/word/2010/wordprocessingInk" xmlns:wne="http://schemas.microsoft.com/office/word/2006/wordml" xmlns:wps="http://schemas.microsoft.com/office/word/2010/wordprocessingShape" mc:Ignorable="w14 wp14">
+<w:styles xmlns:wpc="http://schemas.microsoft.com/office/word/2010/wordprocessingCanvas" xmlns:mo="http://schemas.microsoft.com/office/mac/office/2008/main" xmlns:mc="http://schemas.openxmlformats.org/markup-compatibility/2006" xmlns:mv="urn:schemas-microsoft-com:mac:vml" xmlns:o="urn:schemas-microsoft-com:office:office" xmlns:r="http://schemas.openxmlformats.org/officeDocument/2006/relationships" xmlns:m="http://schemas.openxmlformats.org/officeDocument/2006/math" xmlns:v="urn:schemas-microsoft-com:vml" xmlns:wp14="http://schemas.microsoft.com/office/word/2010/wordprocessingDrawing" xmlns:wp="http://schemas.openxmlformats.org/drawingml/2006/wordprocessingDrawing" xmlns:w10="urn:schemas-microsoft-com:office:word" xmlns:w="http://schemas.openxmlformats.org/wordprocessingml/2006/main" xmlns:w14="http://schemas.microsoft.com/office/word/2010/wordml" xmlns:wpg="http://schemas.microsoft.com/office/word/2010/wordprocessingGroup" xmlns:wpi="http://schemas.microsoft.com/office/word/2010/wordprocessingInk" xmlns:wne="http://schemas.microsoft.com/office/word/2006/wordml" xmlns:wps="http://schemas.microsoft.com/office/word/2010/wordprocessingShape" mc:Ignorable="w14 wp14">
   <w:docDefaults>
     <w:rPrDefault>
       <w:rPr>
@@ -25697,7 +25686,7 @@
     </w:rPrDefault>
     <w:pPrDefault/>
   </w:docDefaults>
-  <w:latentStyles w:defLockedState="0" w:defUIPriority="99" w:defSemiHidden="1" w:defUnhideWhenUsed="1" w:defQFormat="0" w:count="267">
+  <w:latentStyles w:defLockedState="0" w:defUIPriority="99" w:defSemiHidden="1" w:defUnhideWhenUsed="1" w:defQFormat="0" w:count="276">
     <w:lsdException w:name="Normal" w:semiHidden="0" w:uiPriority="0" w:unhideWhenUsed="0" w:qFormat="1"/>
     <w:lsdException w:name="heading 1" w:semiHidden="0" w:uiPriority="9" w:unhideWhenUsed="0" w:qFormat="1"/>
     <w:lsdException w:name="heading 2" w:uiPriority="9" w:qFormat="1"/>
@@ -26793,7 +26782,7 @@
 </file>
 
 <file path=customXml/itemProps1.xml><?xml version="1.0" encoding="utf-8"?>
-<ds:datastoreItem xmlns:ds="http://schemas.openxmlformats.org/officeDocument/2006/customXml" ds:itemID="{A1E03ACC-34E0-42D3-8BC0-80A482AAA152}">
+<ds:datastoreItem xmlns:ds="http://schemas.openxmlformats.org/officeDocument/2006/customXml" ds:itemID="{6AEAF770-E178-4D4D-B093-35D3A18FF61B}">
   <ds:schemaRefs>
     <ds:schemaRef ds:uri="http://schemas.openxmlformats.org/officeDocument/2006/bibliography"/>
   </ds:schemaRefs>

</xml_diff>

<commit_message>
Fill in solar application form fields
</commit_message>
<xml_diff>
--- a/lib/docx_templates/default.docx
+++ b/lib/docx_templates/default.docx
@@ -120,8 +120,6 @@
         </w:rPr>
         <w:t>&lt;%=showif false%&gt;&lt;% $primary_b</w:t>
       </w:r>
-      <w:bookmarkStart w:id="0" w:name="_GoBack"/>
-      <w:bookmarkEnd w:id="0"/>
       <w:r>
         <w:rPr>
           <w:rStyle w:val="Emphasis"/>
@@ -1062,6 +1060,14 @@
         </w:rPr>
         <w:t>&lt;%=canadian_percent%&gt;</w:t>
       </w:r>
+      <w:r>
+        <w:rPr>
+          <w:color w:val="000000"/>
+        </w:rPr>
+        <w:t>%</w:t>
+      </w:r>
+      <w:bookmarkStart w:id="0" w:name="_GoBack"/>
+      <w:bookmarkEnd w:id="0"/>
     </w:p>
     <w:p>
       <w:pPr>
@@ -1117,6 +1123,12 @@
           <w:color w:val="000000"/>
         </w:rPr>
         <w:t>&lt;%=american_percent%&gt;</w:t>
+      </w:r>
+      <w:r>
+        <w:rPr>
+          <w:color w:val="000000"/>
+        </w:rPr>
+        <w:t>%</w:t>
       </w:r>
     </w:p>
     <w:p>
@@ -1152,6 +1164,12 @@
           <w:color w:val="000000"/>
         </w:rPr>
         <w:t>&lt;%= foreign_percent%&gt;</w:t>
+      </w:r>
+      <w:r>
+        <w:rPr>
+          <w:color w:val="000000"/>
+        </w:rPr>
+        <w:t>%</w:t>
       </w:r>
     </w:p>
     <w:p>
@@ -18016,7 +18034,7 @@
 </file>
 
 <file path=customXml/itemProps1.xml><?xml version="1.0" encoding="utf-8"?>
-<ds:datastoreItem xmlns:ds="http://schemas.openxmlformats.org/officeDocument/2006/customXml" ds:itemID="{06C0B2F6-961F-47EA-9C55-01C35E43E568}">
+<ds:datastoreItem xmlns:ds="http://schemas.openxmlformats.org/officeDocument/2006/customXml" ds:itemID="{9FBE8B16-B77F-4B0D-A0B5-67115AC3513B}">
   <ds:schemaRefs>
     <ds:schemaRef ds:uri="http://schemas.openxmlformats.org/officeDocument/2006/bibliography"/>
   </ds:schemaRefs>

</xml_diff>